<commit_message>
Add revised template, fixing author affiliaiton style typo
</commit_message>
<xml_diff>
--- a/templates/template.docx
+++ b/templates/template.docx
@@ -1,19 +1,13 @@
 
 <file path=word/document.xml><?xml version="1.0" encoding="utf-8"?>
-<w:document xmlns:w="http://schemas.openxmlformats.org/wordprocessingml/2006/main" xmlns:m="http://schemas.openxmlformats.org/officeDocument/2006/math" xmlns:r="http://schemas.openxmlformats.org/officeDocument/2006/relationships" xmlns:o="urn:schemas-microsoft-com:office:office" xmlns:v="urn:schemas-microsoft-com:vml" xmlns:w10="urn:schemas-microsoft-com:office:word" xmlns:a="http://schemas.openxmlformats.org/drawingml/2006/main" xmlns:pic="http://schemas.openxmlformats.org/drawingml/2006/picture" xmlns:wp="http://schemas.openxmlformats.org/drawingml/2006/wordprocessingDrawing">
+<w:document xmlns:wpc="http://schemas.microsoft.com/office/word/2010/wordprocessingCanvas" xmlns:cx="http://schemas.microsoft.com/office/drawing/2014/chartex" xmlns:cx1="http://schemas.microsoft.com/office/drawing/2015/9/8/chartex" xmlns:cx2="http://schemas.microsoft.com/office/drawing/2015/10/21/chartex" xmlns:cx3="http://schemas.microsoft.com/office/drawing/2016/5/9/chartex" xmlns:cx4="http://schemas.microsoft.com/office/drawing/2016/5/10/chartex" xmlns:cx5="http://schemas.microsoft.com/office/drawing/2016/5/11/chartex" xmlns:cx6="http://schemas.microsoft.com/office/drawing/2016/5/12/chartex" xmlns:cx7="http://schemas.microsoft.com/office/drawing/2016/5/13/chartex" xmlns:cx8="http://schemas.microsoft.com/office/drawing/2016/5/14/chartex" xmlns:mc="http://schemas.openxmlformats.org/markup-compatibility/2006" xmlns:aink="http://schemas.microsoft.com/office/drawing/2016/ink" xmlns:am3d="http://schemas.microsoft.com/office/drawing/2017/model3d" xmlns:o="urn:schemas-microsoft-com:office:office" xmlns:oel="http://schemas.microsoft.com/office/2019/extlst" xmlns:r="http://schemas.openxmlformats.org/officeDocument/2006/relationships" xmlns:m="http://schemas.openxmlformats.org/officeDocument/2006/math" xmlns:v="urn:schemas-microsoft-com:vml" xmlns:wp14="http://schemas.microsoft.com/office/word/2010/wordprocessingDrawing" xmlns:wp="http://schemas.openxmlformats.org/drawingml/2006/wordprocessingDrawing" xmlns:w10="urn:schemas-microsoft-com:office:word" xmlns:w="http://schemas.openxmlformats.org/wordprocessingml/2006/main" xmlns:w14="http://schemas.microsoft.com/office/word/2010/wordml" xmlns:w15="http://schemas.microsoft.com/office/word/2012/wordml" xmlns:w16cex="http://schemas.microsoft.com/office/word/2018/wordml/cex" xmlns:w16cid="http://schemas.microsoft.com/office/word/2016/wordml/cid" xmlns:w16="http://schemas.microsoft.com/office/word/2018/wordml" xmlns:w16sdtdh="http://schemas.microsoft.com/office/word/2020/wordml/sdtdatahash" xmlns:w16se="http://schemas.microsoft.com/office/word/2015/wordml/symex" xmlns:wpg="http://schemas.microsoft.com/office/word/2010/wordprocessingGroup" xmlns:wpi="http://schemas.microsoft.com/office/word/2010/wordprocessingInk" xmlns:wne="http://schemas.microsoft.com/office/word/2006/wordml" xmlns:wps="http://schemas.microsoft.com/office/word/2010/wordprocessingShape" mc:Ignorable="w14 w15 w16se w16cid w16 w16cex w16sdtdh wp14">
   <w:body>
     <w:p>
       <w:pPr>
         <w:pStyle w:val="Title"/>
       </w:pPr>
       <w:r>
-        <w:t xml:space="preserve">Lorem</w:t>
-      </w:r>
-      <w:r>
-        <w:t xml:space="preserve"> </w:t>
-      </w:r>
-      <w:r>
-        <w:t xml:space="preserve">Ipsum</w:t>
+        <w:t>Lorem Ipsum</w:t>
       </w:r>
     </w:p>
     <w:p>
@@ -21,13 +15,7 @@
         <w:pStyle w:val="Author"/>
       </w:pPr>
       <w:r>
-        <w:t xml:space="preserve">Dolor</w:t>
-      </w:r>
-      <w:r>
-        <w:t xml:space="preserve"> </w:t>
-      </w:r>
-      <w:r>
-        <w:t xml:space="preserve">Sit</w:t>
+        <w:t>Dolor Sit</w:t>
       </w:r>
     </w:p>
     <w:p>
@@ -35,143 +23,86 @@
         <w:pStyle w:val="Author"/>
       </w:pPr>
       <w:r>
-        <w:t xml:space="preserve">Do</w:t>
-      </w:r>
-      <w:r>
-        <w:t xml:space="preserve"> </w:t>
-      </w:r>
-      <w:r>
-        <w:t xml:space="preserve">Eiusmod</w:t>
-      </w:r>
-    </w:p>
-    <w:bookmarkStart w:id="20" w:name="introduction"/>
-    <w:p>
-      <w:pPr>
-        <w:pStyle w:val="Heading1"/>
-      </w:pPr>
-      <w:r>
-        <w:t xml:space="preserve">Introduction</w:t>
+        <w:t>Do Eiusmod</w:t>
       </w:r>
     </w:p>
     <w:p>
       <w:pPr>
-        <w:pStyle w:val="FirstParagraph"/>
-      </w:pPr>
+        <w:pStyle w:val="Heading1"/>
+      </w:pPr>
+      <w:bookmarkStart w:id="0" w:name="introduction"/>
       <w:r>
-        <w:t xml:space="preserve">Lorem ipsum dolor sit amet</w:t>
-      </w:r>
-      <w:r>
-        <w:t xml:space="preserve"> </w:t>
-      </w:r>
-      <w:r>
-        <w:t xml:space="preserve">(Baroni et al. 2001)</w:t>
-      </w:r>
-      <w:r>
-        <w:t xml:space="preserve">, consectetur adipiscing elit. In aliquet ipsum ac lacus tincidunt facilisis. Nam elit nibh, ornare nec rhoncus non, dictum non lacus. Proin ornare aliquet massa ut condimentum. Proin molestie turpis quis eros cursus ultrices ut quis nibh. Proin at justo consectetur, pretium ipsum vitae, ornare ipsum. Ut sollicitudin lobortis nisl ac rutrum. Aliquam diam justo, euismod vel nisl nec, fringilla commodo quam. Pellentesque eu pharetra ante. Maecenas consequat tincidunt enim, vel gravida augue.</w:t>
+        <w:t>Introduction</w:t>
       </w:r>
     </w:p>
     <w:p>
       <w:pPr>
+        <w:pStyle w:val="FirstParagraph"/>
+      </w:pPr>
+      <w:r>
+        <w:t>Lorem ipsum dolor sit amet (Baroni et al. 2001), consectetur adipiscing elit. In aliquet ipsum ac lacus tincidunt facilisis. Nam elit nibh, ornare nec rhoncus non, dictum non lacus. Proin ornare aliquet massa ut condimentum. Proin molestie turpis quis eros cursus ultrices ut quis nibh. Proin at justo consectetur, pretium ipsum vitae, ornare ipsum. Ut sollicitudin lobortis nisl ac rutrum. Aliquam diam justo, euismod vel nisl nec, fringilla commodo quam. Pellentesque eu pharetra ante. Maecenas consequat tincidunt enim, vel gravida augue.</w:t>
+      </w:r>
+    </w:p>
+    <w:p>
+      <w:pPr>
         <w:pStyle w:val="BodyText"/>
       </w:pPr>
       <w:r>
-        <w:t xml:space="preserve">The text is orginized as follows: Section</w:t>
-      </w:r>
-      <w:r>
-        <w:t xml:space="preserve"> </w:t>
+        <w:t xml:space="preserve">The text is orginized as follows: Section </w:t>
       </w:r>
       <w:hyperlink w:anchor="sec:methods">
         <w:r>
           <w:rPr>
             <w:rStyle w:val="Hyperlink"/>
           </w:rPr>
-          <w:t xml:space="preserve">II</w:t>
+          <w:t>II</w:t>
         </w:r>
       </w:hyperlink>
       <w:r>
-        <w:t xml:space="preserve"> </w:t>
-      </w:r>
-      <w:r>
-        <w:t xml:space="preserve">describes the methods. Section</w:t>
-      </w:r>
-      <w:r>
-        <w:t xml:space="preserve"> </w:t>
+        <w:t xml:space="preserve"> describes the methods. Section </w:t>
       </w:r>
       <w:hyperlink w:anchor="sec:results">
         <w:r>
           <w:rPr>
             <w:rStyle w:val="Hyperlink"/>
           </w:rPr>
-          <w:t xml:space="preserve">III</w:t>
+          <w:t>III</w:t>
         </w:r>
       </w:hyperlink>
       <w:r>
-        <w:t xml:space="preserve"> </w:t>
-      </w:r>
-      <w:r>
-        <w:t xml:space="preserve">presents the results. Section</w:t>
-      </w:r>
-      <w:r>
-        <w:t xml:space="preserve"> </w:t>
+        <w:t xml:space="preserve"> presents the results. Section </w:t>
       </w:r>
       <w:hyperlink w:anchor="sec:discussion">
         <w:r>
           <w:rPr>
             <w:rStyle w:val="Hyperlink"/>
           </w:rPr>
-          <w:t xml:space="preserve">IV</w:t>
+          <w:t>IV</w:t>
         </w:r>
       </w:hyperlink>
       <w:r>
-        <w:t xml:space="preserve"> </w:t>
-      </w:r>
-      <w:r>
-        <w:t xml:space="preserve">discusses the results. Section</w:t>
-      </w:r>
-      <w:r>
-        <w:t xml:space="preserve"> </w:t>
+        <w:t xml:space="preserve"> discusses the results. Section </w:t>
       </w:r>
       <w:hyperlink w:anchor="sec:conclusion">
         <w:r>
           <w:rPr>
             <w:rStyle w:val="Hyperlink"/>
           </w:rPr>
-          <w:t xml:space="preserve">V</w:t>
+          <w:t>V</w:t>
         </w:r>
       </w:hyperlink>
       <w:r>
-        <w:t xml:space="preserve"> </w:t>
-      </w:r>
-      <w:r>
-        <w:t xml:space="preserve">concludes the paper.</w:t>
-      </w:r>
-    </w:p>
-    <w:bookmarkEnd w:id="20"/>
-    <w:bookmarkStart w:id="21" w:name="sec:methods"/>
-    <w:p>
-      <w:pPr>
-        <w:pStyle w:val="Heading1"/>
-      </w:pPr>
-      <w:r>
-        <w:t xml:space="preserve">Methods</w:t>
+        <w:t xml:space="preserve"> concludes the paper.</w:t>
       </w:r>
     </w:p>
     <w:p>
       <w:pPr>
-        <w:pStyle w:val="FirstParagraph"/>
-      </w:pPr>
+        <w:pStyle w:val="Heading1"/>
+      </w:pPr>
+      <w:bookmarkStart w:id="1" w:name="sec:methods"/>
+      <w:bookmarkEnd w:id="0"/>
       <w:r>
-        <w:t xml:space="preserve">Cras cursus magna ac augue tempus, at suscipit leo tempor. Suspendisse cursus augue eget quam tincidunt faucibus vel ac velit. Nulla vitae nisi ornare, vulputate erat a, commodo orci. Donec volutpat rutrum imperdiet. Vestibulum et leo viverra, viverra augue sed, porta arcu. Integer urna purus, tristique at semper vel, pellentesque a velit. Pellentesque suscipit faucibus turpis ac mattis. Fusce dapibus tincidunt nulla, a blandit tellus facilisis quis. Maecenas hendrerit, nulla sed maximus ornare, mi lorem porta neque, a feugiat neque purus ut leo. Etiam vel luctus risus. Vestibulum quis urna tellus. Etiam velit nisl, dignissim non lorem ac, dapibus posuere metus. Fusce non lobortis nisi, quis auctor dolor.</w:t>
-      </w:r>
-    </w:p>
-    <w:bookmarkEnd w:id="21"/>
-    <w:bookmarkStart w:id="22" w:name="sec:results"/>
-    <w:p>
-      <w:pPr>
-        <w:pStyle w:val="Heading1"/>
-      </w:pPr>
-      <w:r>
-        <w:t xml:space="preserve">Results</w:t>
+        <w:t>Methods</w:t>
       </w:r>
     </w:p>
     <w:p>
@@ -179,204 +110,204 @@
         <w:pStyle w:val="FirstParagraph"/>
       </w:pPr>
       <w:r>
-        <w:t xml:space="preserve">Ut ut tincidunt erat, et ultrices ex</w:t>
-      </w:r>
-      <w:r>
-        <w:t xml:space="preserve"> </w:t>
-      </w:r>
-      <w:r>
-        <w:t xml:space="preserve">(Baroni et al. 2001)</w:t>
-      </w:r>
-      <w:r>
-        <w:t xml:space="preserve">. Praesent id felis ut est molestie vestibulum at vitae odio. Sed blandit leo vitae finibus vehicula. Aliquam erat volutpat. Mauris convallis leo nec tortor ultrices, eleifend auctor quam consequat. Sed dapibus diam turpis, eget pellentesque ligula tempor a. Integer eu elit nisl. Nunc non urna pharetra eros tincidunt dignissim. Orci varius natoque penatibus et magnis dis parturient montes, nascetur ridiculus mus. Nam sodales nibh in enim facilisis posuere. Orci varius natoque penatibus et magnis dis parturient montes, nascetur ridiculus mus. Etiam facilisis tellus in vestibulum aliquet. Morbi urna dui, eleifend eget quam eu, bibendum faucibus enim. Curabitur placerat sapien elit, vitae vehicula diam pellentesque sit amet.</w:t>
-      </w:r>
-    </w:p>
-    <w:bookmarkEnd w:id="22"/>
-    <w:bookmarkStart w:id="23" w:name="sec:discussion"/>
-    <w:p>
-      <w:pPr>
-        <w:pStyle w:val="Heading1"/>
-      </w:pPr>
-      <w:r>
-        <w:t xml:space="preserve">Discussion</w:t>
+        <w:t>Cras cursus magna ac augue tempus, at suscipit leo tempor. Suspendisse cursus augue eget quam tincidunt faucibus vel ac velit. Nulla vitae nisi ornare, vulputate erat a, commodo orci. Donec volutpat rutrum imperdiet. Vestibulum et leo viverra, viverra augue sed, porta arcu. Integer urna purus, tristique at semper vel, pellentesque a velit. Pellentesque suscipit faucibus turpis ac mattis. Fusce dapibus tincidunt nulla, a blandit tellus facilisis quis. Maecenas hendrerit, nulla sed maximus ornare, mi lorem porta neque, a feugiat neque purus ut leo. Etiam vel luctus risus. Vestibulum quis urna tellus. Etiam velit nisl, dignissim non lorem ac, dapibus posuere metus. Fusce non lobortis nisi, quis auctor dolor.</w:t>
       </w:r>
     </w:p>
     <w:p>
       <w:pPr>
+        <w:pStyle w:val="Heading1"/>
+      </w:pPr>
+      <w:bookmarkStart w:id="2" w:name="sec:results"/>
+      <w:bookmarkEnd w:id="1"/>
+      <w:r>
+        <w:t>Results</w:t>
+      </w:r>
+    </w:p>
+    <w:p>
+      <w:pPr>
         <w:pStyle w:val="FirstParagraph"/>
       </w:pPr>
       <w:r>
-        <w:t xml:space="preserve">Maecenas lectus lectus, sagittis et porttitor et, ornare nec ante. Pellentesque habitant morbi tristique senectus et netus et malesuada fames ac turpis egestas. Sed varius iaculis dolor, ac molestie turpis blandit sed. Nam efficitur vehicula dui. Vivamus sagittis placerat dui ut vehicula. Maecenas et porttitor lectus, nec ultricies metus. Vestibulum ante ipsum primis in faucibus orci luctus et ultrices posuere cubilia curae; Morbi auctor at odio at maximus. Vestibulum quis varius ipsum, in faucibus arcu. Nunc orci mauris, convallis accumsan dapibus at</w:t>
+        <w:t xml:space="preserve">Ut ut tincidunt erat, et ultrices ex (Baroni et al. 2001). Praesent id felis ut est molestie vestibulum at vitae odio. Sed blandit leo vitae finibus vehicula. Aliquam erat volutpat. Mauris convallis leo nec tortor ultrices, eleifend auctor quam consequat. Sed dapibus diam </w:t>
       </w:r>
       <w:r>
-        <w:t xml:space="preserve"> </w:t>
+        <w:lastRenderedPageBreak/>
+        <w:t>turpis, eget pellentesque ligula tempor a. Integer eu elit nisl. Nunc non urna pharetra eros tincidunt dignissim. Orci varius natoque penatibus et magnis dis parturient montes, nascetur ridiculus mus. Nam sodales nibh in enim facilisis posuere. Orci varius natoque penatibus et magnis dis parturient montes, nascetur ridiculus mus. Etiam facilisis tellus in vestibulum aliquet. Morbi urna dui, eleifend eget quam eu, bibendum faucibus enim. Curabitur placerat sapien elit, vitae vehicula diam pellentesque sit amet.</w:t>
       </w:r>
+    </w:p>
+    <w:p>
+      <w:pPr>
+        <w:pStyle w:val="Heading1"/>
+      </w:pPr>
+      <w:bookmarkStart w:id="3" w:name="sec:discussion"/>
+      <w:bookmarkEnd w:id="2"/>
       <w:r>
-        <w:t xml:space="preserve">Vaswani</w:t>
+        <w:t>Discussion</w:t>
       </w:r>
+    </w:p>
+    <w:p>
+      <w:pPr>
+        <w:pStyle w:val="FirstParagraph"/>
+      </w:pPr>
       <w:r>
-        <w:t xml:space="preserve"> </w:t>
+        <w:t xml:space="preserve">Maecenas lectus lectus, sagittis et porttitor et, ornare nec ante. Pellentesque habitant morbi tristique senectus et netus et malesuada fames ac turpis egestas. Sed varius iaculis dolor, ac molestie turpis blandit sed. Nam efficitur vehicula dui. Vivamus sagittis placerat dui ut vehicula. Maecenas et porttitor lectus, nec ultricies metus. Vestibulum ante ipsum primis in faucibus orci luctus et ultrices posuere cubilia curae; Morbi auctor at odio at maximus. Vestibulum quis varius ipsum, in faucibus arcu. Nunc orci mauris, convallis accumsan dapibus at Vaswani </w:t>
       </w:r>
       <w:r>
         <w:rPr>
           <w:i/>
           <w:iCs/>
         </w:rPr>
-        <w:t xml:space="preserve">et~al.</w:t>
+        <w:t>et~al.</w:t>
       </w:r>
       <w:r>
-        <w:t xml:space="preserve"> </w:t>
-      </w:r>
-      <w:r>
-        <w:t xml:space="preserve">Vaswani et al. (2023)</w:t>
-      </w:r>
-      <w:r>
-        <w:t xml:space="preserve">, vestibulum ac sem. Sed vitae consequat nibh. In pulvinar lectus sed metus mollis, ut tempus quam dignissim. Maecenas arcu orci, pharetra in pretium at, pretium id urna.</w:t>
-      </w:r>
-    </w:p>
-    <w:bookmarkEnd w:id="23"/>
-    <w:bookmarkStart w:id="24" w:name="sec:conclusion"/>
-    <w:p>
-      <w:pPr>
-        <w:pStyle w:val="Heading1"/>
-      </w:pPr>
-      <w:r>
-        <w:t xml:space="preserve">Conclusion</w:t>
+        <w:t xml:space="preserve"> Vaswani et al. (2023), vestibulum ac sem. Sed vitae consequat nibh. In pulvinar lectus sed metus mollis, ut tempus quam dignissim. Maecenas arcu orci, pharetra in pretium at, pretium id urna.</w:t>
       </w:r>
     </w:p>
     <w:p>
       <w:pPr>
-        <w:pStyle w:val="FirstParagraph"/>
-      </w:pPr>
+        <w:pStyle w:val="Heading1"/>
+      </w:pPr>
+      <w:bookmarkStart w:id="4" w:name="sec:conclusion"/>
+      <w:bookmarkEnd w:id="3"/>
       <w:r>
-        <w:t xml:space="preserve">Phasellus eget odio ac sapien consectetur dictum id bibendum elit. Curabitur ac aliquam mi. Nulla nec tempus massa. Sed in erat vulputate turpis fringilla volutpat. Maecenas libero eros, ullamcorper et leo non, varius vestibulum massa. Aliquam rhoncus, justo et tempor efficitur, diam enim tincidunt tellus, porta bibendum enim eros vitae diam. Nam bibendum vitae orci ut consectetur. Lorem ipsum dolor sit amet, consectetur adipiscing elit. Duis nec eros varius, viverra dui non, eleifend enim. Ut iaculis felis ac purus accumsan aliquam.</w:t>
+        <w:t>Conclusion</w:t>
       </w:r>
     </w:p>
-    <w:bookmarkEnd w:id="24"/>
-    <w:bookmarkStart w:id="30" w:name="bibliography"/>
     <w:p>
       <w:pPr>
-        <w:pStyle w:val="Heading1"/>
+        <w:pStyle w:val="FirstParagraph"/>
       </w:pPr>
       <w:r>
-        <w:t xml:space="preserve">References</w:t>
+        <w:t>Phasellus eget odio ac sapien consectetur dictum id bibendum elit. Curabitur ac aliquam mi. Nulla nec tempus massa. Sed in erat vulputate turpis fringilla volutpat. Maecenas libero eros, ullamcorper et leo non, varius vestibulum massa. Aliquam rhoncus, justo et tempor efficitur, diam enim tincidunt tellus, porta bibendum enim eros vitae diam. Nam bibendum vitae orci ut consectetur. Lorem ipsum dolor sit amet, consectetur adipiscing elit. Duis nec eros varius, viverra dui non, eleifend enim. Ut iaculis felis ac purus accumsan aliquam.</w:t>
       </w:r>
     </w:p>
-    <w:bookmarkStart w:id="29" w:name="refs"/>
-    <w:bookmarkStart w:id="26" w:name="ref-baroni2001"/>
     <w:p>
       <w:pPr>
+        <w:pStyle w:val="Heading1"/>
+      </w:pPr>
+      <w:bookmarkStart w:id="5" w:name="bibliography"/>
+      <w:bookmarkEnd w:id="4"/>
+      <w:r>
+        <w:t>References</w:t>
+      </w:r>
+    </w:p>
+    <w:p>
+      <w:pPr>
         <w:pStyle w:val="Bibliography"/>
-      </w:pPr>
+        <w:spacing w:after="120"/>
+        <w:ind w:left="420" w:hanging="420"/>
+      </w:pPr>
+      <w:bookmarkStart w:id="6" w:name="ref-baroni2001"/>
+      <w:bookmarkStart w:id="7" w:name="refs"/>
       <w:r>
-        <w:t xml:space="preserve">Baroni, Stefano, Stefano de Gironcoli, Andrea Dal Corso, and Paolo Giannozzi. 2001.</w:t>
-      </w:r>
-      <w:r>
-        <w:t xml:space="preserve"> </w:t>
-      </w:r>
-      <w:r>
-        <w:t xml:space="preserve">“Phonons and Related Crystal Properties from Density-Functional Perturbation Theory.”</w:t>
-      </w:r>
-      <w:r>
-        <w:t xml:space="preserve"> </w:t>
+        <w:t xml:space="preserve">Baroni, Stefano, Stefano de Gironcoli, Andrea Dal Corso, and Paolo Giannozzi. 2001. “Phonons and Related Crystal Properties from Density-Functional Perturbation Theory.” </w:t>
       </w:r>
       <w:r>
         <w:rPr>
           <w:i/>
           <w:iCs/>
         </w:rPr>
-        <w:t xml:space="preserve">Reviews of Modern Physics</w:t>
+        <w:t>Reviews of Modern Physics</w:t>
       </w:r>
       <w:r>
-        <w:t xml:space="preserve"> </w:t>
+        <w:t xml:space="preserve"> 73 (2): 515–62. </w:t>
       </w:r>
-      <w:r>
-        <w:t xml:space="preserve">73 (2): 515–62.</w:t>
-      </w:r>
-      <w:r>
-        <w:t xml:space="preserve"> </w:t>
-      </w:r>
-      <w:hyperlink r:id="rId25">
+      <w:hyperlink r:id="rId8">
         <w:r>
           <w:rPr>
             <w:rStyle w:val="Hyperlink"/>
           </w:rPr>
-          <w:t xml:space="preserve">https://doi.org/10.1103/RevModPhys.73.515</w:t>
+          <w:t>https://doi.org/10.1103/RevModPhys.73.515</w:t>
         </w:r>
       </w:hyperlink>
       <w:r>
-        <w:t xml:space="preserve">.</w:t>
+        <w:t>.</w:t>
       </w:r>
     </w:p>
-    <w:bookmarkEnd w:id="26"/>
-    <w:bookmarkStart w:id="28" w:name="ref-vaswani2023"/>
     <w:p>
       <w:pPr>
         <w:pStyle w:val="Bibliography"/>
-      </w:pPr>
+        <w:spacing w:after="120"/>
+        <w:ind w:left="420" w:hanging="420"/>
+      </w:pPr>
+      <w:bookmarkStart w:id="8" w:name="ref-vaswani2023"/>
+      <w:bookmarkEnd w:id="6"/>
       <w:r>
-        <w:t xml:space="preserve">Vaswani, Ashish, Noam Shazeer, Niki Parmar, Jakob Uszkoreit, Llion Jones, Aidan N. Gomez, Lukasz Kaiser, and Illia Polosukhin. 2023.</w:t>
+        <w:lastRenderedPageBreak/>
+        <w:t xml:space="preserve">Vaswani, Ashish, Noam Shazeer, Niki Parmar, Jakob Uszkoreit, Llion Jones, Aidan N. Gomez, Lukasz Kaiser, and Illia Polosukhin. 2023. “Attention Is All You Need,” no. arXiv:1706.03762 (August). </w:t>
       </w:r>
-      <w:r>
-        <w:t xml:space="preserve"> </w:t>
-      </w:r>
-      <w:r>
-        <w:t xml:space="preserve">“Attention Is All You Need,”</w:t>
-      </w:r>
-      <w:r>
-        <w:t xml:space="preserve"> </w:t>
-      </w:r>
-      <w:r>
-        <w:t xml:space="preserve">no. arXiv:1706.03762 (August).</w:t>
-      </w:r>
-      <w:r>
-        <w:t xml:space="preserve"> </w:t>
-      </w:r>
-      <w:hyperlink r:id="rId27">
+      <w:hyperlink r:id="rId9">
         <w:r>
           <w:rPr>
             <w:rStyle w:val="Hyperlink"/>
           </w:rPr>
-          <w:t xml:space="preserve">https://doi.org/10.48550/arXiv.1706.03762</w:t>
+          <w:t>https://doi.org/10.48550/arXiv.1706.03762</w:t>
         </w:r>
       </w:hyperlink>
       <w:r>
-        <w:t xml:space="preserve">.</w:t>
+        <w:t>.</w:t>
       </w:r>
+      <w:bookmarkEnd w:id="5"/>
+      <w:bookmarkEnd w:id="7"/>
+      <w:bookmarkEnd w:id="8"/>
     </w:p>
-    <w:bookmarkEnd w:id="28"/>
-    <w:bookmarkEnd w:id="29"/>
-    <w:bookmarkEnd w:id="30"/>
     <w:sectPr>
-      <w:headerReference r:id="rId9" w:type="default"/>
+      <w:headerReference w:type="default" r:id="rId10"/>
       <w:footnotePr>
         <w:numFmt w:val="chicago"/>
       </w:footnotePr>
-      <w:pgSz w:h="15840" w:w="12240"/>
-      <w:pgMar w:bottom="1440" w:footer="720" w:gutter="0" w:header="720" w:left="1800" w:right="1800" w:top="1440"/>
+      <w:pgSz w:w="12240" w:h="15840"/>
+      <w:pgMar w:top="1440" w:right="1800" w:bottom="1440" w:left="1800" w:header="720" w:footer="720" w:gutter="0"/>
       <w:cols w:space="720"/>
     </w:sectPr>
   </w:body>
 </w:document>
 </file>
 
-<file path=word/comments.xml><?xml version="1.0" encoding="utf-8"?>
-<w:comments xmlns:w="http://schemas.openxmlformats.org/wordprocessingml/2006/main" xmlns:m="http://schemas.openxmlformats.org/officeDocument/2006/math" xmlns:r="http://schemas.openxmlformats.org/officeDocument/2006/relationships" xmlns:o="urn:schemas-microsoft-com:office:office" xmlns:v="urn:schemas-microsoft-com:vml" xmlns:w10="urn:schemas-microsoft-com:office:word" xmlns:a="http://schemas.openxmlformats.org/drawingml/2006/main" xmlns:pic="http://schemas.openxmlformats.org/drawingml/2006/picture" xmlns:wp="http://schemas.openxmlformats.org/drawingml/2006/wordprocessingDrawing"/>
-</file>
-
-<file path=word/footnotes.xml><?xml version="1.0" encoding="utf-8"?>
-<w:footnotes xmlns:w="http://schemas.openxmlformats.org/wordprocessingml/2006/main" xmlns:m="http://schemas.openxmlformats.org/officeDocument/2006/math" xmlns:r="http://schemas.openxmlformats.org/officeDocument/2006/relationships" xmlns:o="urn:schemas-microsoft-com:office:office" xmlns:v="urn:schemas-microsoft-com:vml" xmlns:w10="urn:schemas-microsoft-com:office:word" xmlns:a="http://schemas.openxmlformats.org/drawingml/2006/main" xmlns:pic="http://schemas.openxmlformats.org/drawingml/2006/picture" xmlns:wp="http://schemas.openxmlformats.org/drawingml/2006/wordprocessingDrawing">
-  <w:footnote w:type="continuationSeparator" w:id="0">
+<file path=word/endnotes.xml><?xml version="1.0" encoding="utf-8"?>
+<w:endnotes xmlns:wpc="http://schemas.microsoft.com/office/word/2010/wordprocessingCanvas" xmlns:cx="http://schemas.microsoft.com/office/drawing/2014/chartex" xmlns:cx1="http://schemas.microsoft.com/office/drawing/2015/9/8/chartex" xmlns:cx2="http://schemas.microsoft.com/office/drawing/2015/10/21/chartex" xmlns:cx3="http://schemas.microsoft.com/office/drawing/2016/5/9/chartex" xmlns:cx4="http://schemas.microsoft.com/office/drawing/2016/5/10/chartex" xmlns:cx5="http://schemas.microsoft.com/office/drawing/2016/5/11/chartex" xmlns:cx6="http://schemas.microsoft.com/office/drawing/2016/5/12/chartex" xmlns:cx7="http://schemas.microsoft.com/office/drawing/2016/5/13/chartex" xmlns:cx8="http://schemas.microsoft.com/office/drawing/2016/5/14/chartex" xmlns:mc="http://schemas.openxmlformats.org/markup-compatibility/2006" xmlns:aink="http://schemas.microsoft.com/office/drawing/2016/ink" xmlns:am3d="http://schemas.microsoft.com/office/drawing/2017/model3d" xmlns:o="urn:schemas-microsoft-com:office:office" xmlns:oel="http://schemas.microsoft.com/office/2019/extlst" xmlns:r="http://schemas.openxmlformats.org/officeDocument/2006/relationships" xmlns:m="http://schemas.openxmlformats.org/officeDocument/2006/math" xmlns:v="urn:schemas-microsoft-com:vml" xmlns:wp14="http://schemas.microsoft.com/office/word/2010/wordprocessingDrawing" xmlns:wp="http://schemas.openxmlformats.org/drawingml/2006/wordprocessingDrawing" xmlns:w10="urn:schemas-microsoft-com:office:word" xmlns:w="http://schemas.openxmlformats.org/wordprocessingml/2006/main" xmlns:w14="http://schemas.microsoft.com/office/word/2010/wordml" xmlns:w15="http://schemas.microsoft.com/office/word/2012/wordml" xmlns:w16cex="http://schemas.microsoft.com/office/word/2018/wordml/cex" xmlns:w16cid="http://schemas.microsoft.com/office/word/2016/wordml/cid" xmlns:w16="http://schemas.microsoft.com/office/word/2018/wordml" xmlns:w16sdtdh="http://schemas.microsoft.com/office/word/2020/wordml/sdtdatahash" xmlns:w16se="http://schemas.microsoft.com/office/word/2015/wordml/symex" xmlns:wpg="http://schemas.microsoft.com/office/word/2010/wordprocessingGroup" xmlns:wpi="http://schemas.microsoft.com/office/word/2010/wordprocessingInk" xmlns:wne="http://schemas.microsoft.com/office/word/2006/wordml" xmlns:wps="http://schemas.microsoft.com/office/word/2010/wordprocessingShape" mc:Ignorable="w14 w15 w16se w16cid w16 w16cex w16sdtdh wp14">
+  <w:endnote w:type="separator" w:id="-1">
     <w:p>
+      <w:pPr>
+        <w:spacing w:after="0" w:line="240" w:lineRule="auto"/>
+      </w:pPr>
+      <w:r>
+        <w:separator/>
+      </w:r>
+    </w:p>
+  </w:endnote>
+  <w:endnote w:type="continuationSeparator" w:id="0">
+    <w:p>
+      <w:pPr>
+        <w:spacing w:after="0" w:line="240" w:lineRule="auto"/>
+      </w:pPr>
       <w:r>
         <w:continuationSeparator/>
       </w:r>
     </w:p>
-  </w:footnote>
+  </w:endnote>
+</w:endnotes>
+</file>
+
+<file path=word/footnotes.xml><?xml version="1.0" encoding="utf-8"?>
+<w:footnotes xmlns:wpc="http://schemas.microsoft.com/office/word/2010/wordprocessingCanvas" xmlns:cx="http://schemas.microsoft.com/office/drawing/2014/chartex" xmlns:cx1="http://schemas.microsoft.com/office/drawing/2015/9/8/chartex" xmlns:cx2="http://schemas.microsoft.com/office/drawing/2015/10/21/chartex" xmlns:cx3="http://schemas.microsoft.com/office/drawing/2016/5/9/chartex" xmlns:cx4="http://schemas.microsoft.com/office/drawing/2016/5/10/chartex" xmlns:cx5="http://schemas.microsoft.com/office/drawing/2016/5/11/chartex" xmlns:cx6="http://schemas.microsoft.com/office/drawing/2016/5/12/chartex" xmlns:cx7="http://schemas.microsoft.com/office/drawing/2016/5/13/chartex" xmlns:cx8="http://schemas.microsoft.com/office/drawing/2016/5/14/chartex" xmlns:mc="http://schemas.openxmlformats.org/markup-compatibility/2006" xmlns:aink="http://schemas.microsoft.com/office/drawing/2016/ink" xmlns:am3d="http://schemas.microsoft.com/office/drawing/2017/model3d" xmlns:o="urn:schemas-microsoft-com:office:office" xmlns:oel="http://schemas.microsoft.com/office/2019/extlst" xmlns:r="http://schemas.openxmlformats.org/officeDocument/2006/relationships" xmlns:m="http://schemas.openxmlformats.org/officeDocument/2006/math" xmlns:v="urn:schemas-microsoft-com:vml" xmlns:wp14="http://schemas.microsoft.com/office/word/2010/wordprocessingDrawing" xmlns:wp="http://schemas.openxmlformats.org/drawingml/2006/wordprocessingDrawing" xmlns:w10="urn:schemas-microsoft-com:office:word" xmlns:w="http://schemas.openxmlformats.org/wordprocessingml/2006/main" xmlns:w14="http://schemas.microsoft.com/office/word/2010/wordml" xmlns:w15="http://schemas.microsoft.com/office/word/2012/wordml" xmlns:w16cex="http://schemas.microsoft.com/office/word/2018/wordml/cex" xmlns:w16cid="http://schemas.microsoft.com/office/word/2016/wordml/cid" xmlns:w16="http://schemas.microsoft.com/office/word/2018/wordml" xmlns:w16sdtdh="http://schemas.microsoft.com/office/word/2020/wordml/sdtdatahash" xmlns:w16se="http://schemas.microsoft.com/office/word/2015/wordml/symex" xmlns:wpg="http://schemas.microsoft.com/office/word/2010/wordprocessingGroup" xmlns:wpi="http://schemas.microsoft.com/office/word/2010/wordprocessingInk" xmlns:wne="http://schemas.microsoft.com/office/word/2006/wordml" xmlns:wps="http://schemas.microsoft.com/office/word/2010/wordprocessingShape" mc:Ignorable="w14 w15 w16se w16cid w16 w16cex w16sdtdh wp14">
   <w:footnote w:type="separator" w:id="-1">
     <w:p>
+      <w:pPr>
+        <w:spacing w:after="0" w:line="240" w:lineRule="auto"/>
+      </w:pPr>
       <w:r>
         <w:separator/>
+      </w:r>
+    </w:p>
+  </w:footnote>
+  <w:footnote w:type="continuationSeparator" w:id="0">
+    <w:p>
+      <w:pPr>
+        <w:spacing w:after="0" w:line="240" w:lineRule="auto"/>
+      </w:pPr>
+      <w:r>
+        <w:continuationSeparator/>
       </w:r>
     </w:p>
   </w:footnote>
@@ -437,8 +368,85 @@
 </file>
 
 <file path=word/numbering.xml><?xml version="1.0" encoding="utf-8"?>
-<w:numbering xmlns:aink="http://schemas.microsoft.com/office/drawing/2016/ink" xmlns:am3d="http://schemas.microsoft.com/office/drawing/2017/model3d" xmlns:cx="http://schemas.microsoft.com/office/drawing/2014/chartex" xmlns:cx1="http://schemas.microsoft.com/office/drawing/2015/9/8/chartex" xmlns:cx2="http://schemas.microsoft.com/office/drawing/2015/10/21/chartex" xmlns:cx3="http://schemas.microsoft.com/office/drawing/2016/5/9/chartex" xmlns:cx4="http://schemas.microsoft.com/office/drawing/2016/5/10/chartex" xmlns:cx5="http://schemas.microsoft.com/office/drawing/2016/5/11/chartex" xmlns:cx6="http://schemas.microsoft.com/office/drawing/2016/5/12/chartex" xmlns:cx7="http://schemas.microsoft.com/office/drawing/2016/5/13/chartex" xmlns:cx8="http://schemas.microsoft.com/office/drawing/2016/5/14/chartex" xmlns:m="http://schemas.openxmlformats.org/officeDocument/2006/math" xmlns:mc="http://schemas.openxmlformats.org/markup-compatibility/2006" xmlns:o="urn:schemas-microsoft-com:office:office" xmlns:oel="http://schemas.microsoft.com/office/2019/extlst" xmlns:r="http://schemas.openxmlformats.org/officeDocument/2006/relationships" xmlns:v="urn:schemas-microsoft-com:vml" xmlns:w="http://schemas.openxmlformats.org/wordprocessingml/2006/main" xmlns:w10="urn:schemas-microsoft-com:office:word" xmlns:w14="http://schemas.microsoft.com/office/word/2010/wordml" xmlns:w15="http://schemas.microsoft.com/office/word/2012/wordml" xmlns:w16="http://schemas.microsoft.com/office/word/2018/wordml" xmlns:w16cex="http://schemas.microsoft.com/office/word/2018/wordml/cex" xmlns:w16cid="http://schemas.microsoft.com/office/word/2016/wordml/cid" xmlns:w16sdtdh="http://schemas.microsoft.com/office/word/2020/wordml/sdtdatahash" xmlns:w16se="http://schemas.microsoft.com/office/word/2015/wordml/symex" xmlns:wne="http://schemas.microsoft.com/office/word/2006/wordml" xmlns:wp="http://schemas.openxmlformats.org/drawingml/2006/wordprocessingDrawing" xmlns:wp14="http://schemas.microsoft.com/office/word/2010/wordprocessingDrawing" xmlns:wpc="http://schemas.microsoft.com/office/word/2010/wordprocessingCanvas" xmlns:wpg="http://schemas.microsoft.com/office/word/2010/wordprocessingGroup" xmlns:wpi="http://schemas.microsoft.com/office/word/2010/wordprocessingInk" xmlns:wps="http://schemas.microsoft.com/office/word/2010/wordprocessingShape" mc:Ignorable="w14 w15 w16se w16cid w16 w16cex w16sdtdh wp14">
-  <w:abstractNum w15:restartNumberingAfterBreak="0" w:abstractNumId="0">
+<w:numbering xmlns:wpc="http://schemas.microsoft.com/office/word/2010/wordprocessingCanvas" xmlns:cx="http://schemas.microsoft.com/office/drawing/2014/chartex" xmlns:cx1="http://schemas.microsoft.com/office/drawing/2015/9/8/chartex" xmlns:cx2="http://schemas.microsoft.com/office/drawing/2015/10/21/chartex" xmlns:cx3="http://schemas.microsoft.com/office/drawing/2016/5/9/chartex" xmlns:cx4="http://schemas.microsoft.com/office/drawing/2016/5/10/chartex" xmlns:cx5="http://schemas.microsoft.com/office/drawing/2016/5/11/chartex" xmlns:cx6="http://schemas.microsoft.com/office/drawing/2016/5/12/chartex" xmlns:cx7="http://schemas.microsoft.com/office/drawing/2016/5/13/chartex" xmlns:cx8="http://schemas.microsoft.com/office/drawing/2016/5/14/chartex" xmlns:mc="http://schemas.openxmlformats.org/markup-compatibility/2006" xmlns:aink="http://schemas.microsoft.com/office/drawing/2016/ink" xmlns:am3d="http://schemas.microsoft.com/office/drawing/2017/model3d" xmlns:o="urn:schemas-microsoft-com:office:office" xmlns:oel="http://schemas.microsoft.com/office/2019/extlst" xmlns:r="http://schemas.openxmlformats.org/officeDocument/2006/relationships" xmlns:m="http://schemas.openxmlformats.org/officeDocument/2006/math" xmlns:v="urn:schemas-microsoft-com:vml" xmlns:wp14="http://schemas.microsoft.com/office/word/2010/wordprocessingDrawing" xmlns:wp="http://schemas.openxmlformats.org/drawingml/2006/wordprocessingDrawing" xmlns:w10="urn:schemas-microsoft-com:office:word" xmlns:w="http://schemas.openxmlformats.org/wordprocessingml/2006/main" xmlns:w14="http://schemas.microsoft.com/office/word/2010/wordml" xmlns:w15="http://schemas.microsoft.com/office/word/2012/wordml" xmlns:w16cex="http://schemas.microsoft.com/office/word/2018/wordml/cex" xmlns:w16cid="http://schemas.microsoft.com/office/word/2016/wordml/cid" xmlns:w16="http://schemas.microsoft.com/office/word/2018/wordml" xmlns:w16sdtdh="http://schemas.microsoft.com/office/word/2020/wordml/sdtdatahash" xmlns:w16se="http://schemas.microsoft.com/office/word/2015/wordml/symex" xmlns:wpg="http://schemas.microsoft.com/office/word/2010/wordprocessingGroup" xmlns:wpi="http://schemas.microsoft.com/office/word/2010/wordprocessingInk" xmlns:wne="http://schemas.microsoft.com/office/word/2006/wordml" xmlns:wps="http://schemas.microsoft.com/office/word/2010/wordprocessingShape" mc:Ignorable="w14 w15 w16se w16cid w16 w16cex w16sdtdh wp14">
+  <w:abstractNum w:abstractNumId="0" w15:restartNumberingAfterBreak="0">
+    <w:nsid w:val="0000A990"/>
+    <w:multiLevelType w:val="multilevel"/>
+    <w:tmpl w:val="54B888A2"/>
+    <w:lvl w:ilvl="0">
+      <w:numFmt w:val="bullet"/>
+      <w:lvlText w:val=" "/>
+      <w:lvlJc w:val="left"/>
+      <w:pPr>
+        <w:ind w:left="720" w:hanging="480"/>
+      </w:pPr>
+    </w:lvl>
+    <w:lvl w:ilvl="1">
+      <w:numFmt w:val="bullet"/>
+      <w:lvlText w:val=" "/>
+      <w:lvlJc w:val="left"/>
+      <w:pPr>
+        <w:ind w:left="1440" w:hanging="480"/>
+      </w:pPr>
+    </w:lvl>
+    <w:lvl w:ilvl="2">
+      <w:numFmt w:val="bullet"/>
+      <w:lvlText w:val=" "/>
+      <w:lvlJc w:val="left"/>
+      <w:pPr>
+        <w:ind w:left="2160" w:hanging="480"/>
+      </w:pPr>
+    </w:lvl>
+    <w:lvl w:ilvl="3">
+      <w:numFmt w:val="bullet"/>
+      <w:lvlText w:val=" "/>
+      <w:lvlJc w:val="left"/>
+      <w:pPr>
+        <w:ind w:left="2880" w:hanging="480"/>
+      </w:pPr>
+    </w:lvl>
+    <w:lvl w:ilvl="4">
+      <w:numFmt w:val="bullet"/>
+      <w:lvlText w:val=" "/>
+      <w:lvlJc w:val="left"/>
+      <w:pPr>
+        <w:ind w:left="3600" w:hanging="480"/>
+      </w:pPr>
+    </w:lvl>
+    <w:lvl w:ilvl="5">
+      <w:numFmt w:val="bullet"/>
+      <w:lvlText w:val=" "/>
+      <w:lvlJc w:val="left"/>
+      <w:pPr>
+        <w:ind w:left="4320" w:hanging="480"/>
+      </w:pPr>
+    </w:lvl>
+    <w:lvl w:ilvl="6">
+      <w:numFmt w:val="bullet"/>
+      <w:lvlText w:val=" "/>
+      <w:lvlJc w:val="left"/>
+      <w:pPr>
+        <w:ind w:left="5040" w:hanging="480"/>
+      </w:pPr>
+    </w:lvl>
+    <w:lvl w:ilvl="7">
+      <w:numFmt w:val="bullet"/>
+      <w:lvlText w:val=" "/>
+      <w:lvlJc w:val="left"/>
+      <w:pPr>
+        <w:ind w:left="5760" w:hanging="480"/>
+      </w:pPr>
+    </w:lvl>
+    <w:lvl w:ilvl="8">
+      <w:numFmt w:val="bullet"/>
+      <w:lvlText w:val=" "/>
+      <w:lvlJc w:val="left"/>
+      <w:pPr>
+        <w:ind w:left="6480" w:hanging="480"/>
+      </w:pPr>
+    </w:lvl>
+  </w:abstractNum>
+  <w:abstractNum w:abstractNumId="1" w15:restartNumberingAfterBreak="0">
     <w:nsid w:val="07642EB1"/>
     <w:multiLevelType w:val="hybridMultilevel"/>
     <w:tmpl w:val="C12093D6"/>
@@ -449,86 +457,86 @@
       <w:lvlText w:val="FIG %1."/>
       <w:lvlJc w:val="left"/>
       <w:pPr>
-        <w:ind w:firstLine="0" w:left="0"/>
-      </w:pPr>
-      <w:rPr>
-        <w:rFonts w:hint="default"/>
-      </w:rPr>
-    </w:lvl>
-    <w:lvl w:ilvl="1" w:tentative="1" w:tplc="04090019">
+        <w:ind w:left="0" w:firstLine="0"/>
+      </w:pPr>
+      <w:rPr>
+        <w:rFonts w:hint="default"/>
+      </w:rPr>
+    </w:lvl>
+    <w:lvl w:ilvl="1" w:tplc="04090019" w:tentative="1">
       <w:start w:val="1"/>
       <w:numFmt w:val="lowerLetter"/>
       <w:lvlText w:val="%2."/>
       <w:lvlJc w:val="left"/>
       <w:pPr>
-        <w:ind w:hanging="360" w:left="1440"/>
-      </w:pPr>
-    </w:lvl>
-    <w:lvl w:ilvl="2" w:tentative="1" w:tplc="0409001B">
+        <w:ind w:left="1440" w:hanging="360"/>
+      </w:pPr>
+    </w:lvl>
+    <w:lvl w:ilvl="2" w:tplc="0409001B" w:tentative="1">
       <w:start w:val="1"/>
       <w:numFmt w:val="lowerRoman"/>
       <w:lvlText w:val="%3."/>
       <w:lvlJc w:val="right"/>
       <w:pPr>
-        <w:ind w:hanging="180" w:left="2160"/>
-      </w:pPr>
-    </w:lvl>
-    <w:lvl w:ilvl="3" w:tentative="1" w:tplc="0409000F">
+        <w:ind w:left="2160" w:hanging="180"/>
+      </w:pPr>
+    </w:lvl>
+    <w:lvl w:ilvl="3" w:tplc="0409000F" w:tentative="1">
       <w:start w:val="1"/>
       <w:numFmt w:val="decimal"/>
       <w:lvlText w:val="%4."/>
       <w:lvlJc w:val="left"/>
       <w:pPr>
-        <w:ind w:hanging="360" w:left="2880"/>
-      </w:pPr>
-    </w:lvl>
-    <w:lvl w:ilvl="4" w:tentative="1" w:tplc="04090019">
+        <w:ind w:left="2880" w:hanging="360"/>
+      </w:pPr>
+    </w:lvl>
+    <w:lvl w:ilvl="4" w:tplc="04090019" w:tentative="1">
       <w:start w:val="1"/>
       <w:numFmt w:val="lowerLetter"/>
       <w:lvlText w:val="%5."/>
       <w:lvlJc w:val="left"/>
       <w:pPr>
-        <w:ind w:hanging="360" w:left="3600"/>
-      </w:pPr>
-    </w:lvl>
-    <w:lvl w:ilvl="5" w:tentative="1" w:tplc="0409001B">
+        <w:ind w:left="3600" w:hanging="360"/>
+      </w:pPr>
+    </w:lvl>
+    <w:lvl w:ilvl="5" w:tplc="0409001B" w:tentative="1">
       <w:start w:val="1"/>
       <w:numFmt w:val="lowerRoman"/>
       <w:lvlText w:val="%6."/>
       <w:lvlJc w:val="right"/>
       <w:pPr>
-        <w:ind w:hanging="180" w:left="4320"/>
-      </w:pPr>
-    </w:lvl>
-    <w:lvl w:ilvl="6" w:tentative="1" w:tplc="0409000F">
+        <w:ind w:left="4320" w:hanging="180"/>
+      </w:pPr>
+    </w:lvl>
+    <w:lvl w:ilvl="6" w:tplc="0409000F" w:tentative="1">
       <w:start w:val="1"/>
       <w:numFmt w:val="decimal"/>
       <w:lvlText w:val="%7."/>
       <w:lvlJc w:val="left"/>
       <w:pPr>
-        <w:ind w:hanging="360" w:left="5040"/>
-      </w:pPr>
-    </w:lvl>
-    <w:lvl w:ilvl="7" w:tentative="1" w:tplc="04090019">
+        <w:ind w:left="5040" w:hanging="360"/>
+      </w:pPr>
+    </w:lvl>
+    <w:lvl w:ilvl="7" w:tplc="04090019" w:tentative="1">
       <w:start w:val="1"/>
       <w:numFmt w:val="lowerLetter"/>
       <w:lvlText w:val="%8."/>
       <w:lvlJc w:val="left"/>
       <w:pPr>
-        <w:ind w:hanging="360" w:left="5760"/>
-      </w:pPr>
-    </w:lvl>
-    <w:lvl w:ilvl="8" w:tentative="1" w:tplc="0409001B">
+        <w:ind w:left="5760" w:hanging="360"/>
+      </w:pPr>
+    </w:lvl>
+    <w:lvl w:ilvl="8" w:tplc="0409001B" w:tentative="1">
       <w:start w:val="1"/>
       <w:numFmt w:val="lowerRoman"/>
       <w:lvlText w:val="%9."/>
       <w:lvlJc w:val="right"/>
       <w:pPr>
-        <w:ind w:hanging="180" w:left="6480"/>
+        <w:ind w:left="6480" w:hanging="180"/>
       </w:pPr>
     </w:lvl>
   </w:abstractNum>
-  <w:abstractNum w15:restartNumberingAfterBreak="0" w:abstractNumId="1">
+  <w:abstractNum w:abstractNumId="2" w15:restartNumberingAfterBreak="0">
     <w:nsid w:val="077C5B49"/>
     <w:multiLevelType w:val="multilevel"/>
     <w:tmpl w:val="B96010DE"/>
@@ -539,7 +547,7 @@
       <w:lvlText w:val="%1."/>
       <w:lvlJc w:val="left"/>
       <w:pPr>
-        <w:ind w:firstLine="0" w:left="0"/>
+        <w:ind w:left="0" w:firstLine="0"/>
       </w:pPr>
       <w:rPr>
         <w:rFonts w:hint="default"/>
@@ -551,7 +559,7 @@
       <w:lvlText w:val="%2."/>
       <w:lvlJc w:val="left"/>
       <w:pPr>
-        <w:ind w:firstLine="0" w:left="0"/>
+        <w:ind w:left="0" w:firstLine="0"/>
       </w:pPr>
     </w:lvl>
     <w:lvl w:ilvl="2">
@@ -560,7 +568,7 @@
       <w:lvlText w:val="%3."/>
       <w:lvlJc w:val="left"/>
       <w:pPr>
-        <w:ind w:firstLine="0" w:left="0"/>
+        <w:ind w:left="0" w:firstLine="0"/>
       </w:pPr>
       <w:rPr>
         <w:rFonts w:hint="default"/>
@@ -572,7 +580,7 @@
       <w:lvlText w:val="%4)"/>
       <w:lvlJc w:val="left"/>
       <w:pPr>
-        <w:ind w:firstLine="0" w:left="2880"/>
+        <w:ind w:left="2880" w:firstLine="0"/>
       </w:pPr>
       <w:rPr>
         <w:rFonts w:hint="default"/>
@@ -584,7 +592,7 @@
       <w:lvlText w:val="(%5)"/>
       <w:lvlJc w:val="left"/>
       <w:pPr>
-        <w:ind w:firstLine="0" w:left="3600"/>
+        <w:ind w:left="3600" w:firstLine="0"/>
       </w:pPr>
       <w:rPr>
         <w:rFonts w:hint="default"/>
@@ -596,7 +604,7 @@
       <w:lvlText w:val="(%6)"/>
       <w:lvlJc w:val="left"/>
       <w:pPr>
-        <w:ind w:firstLine="0" w:left="4320"/>
+        <w:ind w:left="4320" w:firstLine="0"/>
       </w:pPr>
       <w:rPr>
         <w:rFonts w:hint="default"/>
@@ -608,7 +616,7 @@
       <w:lvlText w:val="(%7)"/>
       <w:lvlJc w:val="left"/>
       <w:pPr>
-        <w:ind w:firstLine="0" w:left="5040"/>
+        <w:ind w:left="5040" w:firstLine="0"/>
       </w:pPr>
       <w:rPr>
         <w:rFonts w:hint="default"/>
@@ -620,7 +628,7 @@
       <w:lvlText w:val="(%8)"/>
       <w:lvlJc w:val="left"/>
       <w:pPr>
-        <w:ind w:firstLine="0" w:left="5760"/>
+        <w:ind w:left="5760" w:firstLine="0"/>
       </w:pPr>
       <w:rPr>
         <w:rFonts w:hint="default"/>
@@ -632,14 +640,14 @@
       <w:lvlText w:val="(%9)"/>
       <w:lvlJc w:val="left"/>
       <w:pPr>
-        <w:ind w:firstLine="0" w:left="6480"/>
+        <w:ind w:left="6480" w:firstLine="0"/>
       </w:pPr>
       <w:rPr>
         <w:rFonts w:hint="default"/>
       </w:rPr>
     </w:lvl>
   </w:abstractNum>
-  <w:abstractNum w15:restartNumberingAfterBreak="0" w:abstractNumId="2">
+  <w:abstractNum w:abstractNumId="3" w15:restartNumberingAfterBreak="0">
     <w:nsid w:val="1A5570EE"/>
     <w:multiLevelType w:val="multilevel"/>
     <w:tmpl w:val="CFA68F2C"/>
@@ -650,7 +658,7 @@
       <w:lvlText w:val="FIG %1."/>
       <w:lvlJc w:val="left"/>
       <w:pPr>
-        <w:ind w:hanging="360" w:left="720"/>
+        <w:ind w:left="720" w:hanging="360"/>
       </w:pPr>
       <w:rPr>
         <w:rFonts w:hint="default"/>
@@ -662,7 +670,7 @@
       <w:lvlText w:val="%2."/>
       <w:lvlJc w:val="left"/>
       <w:pPr>
-        <w:ind w:hanging="360" w:left="1440"/>
+        <w:ind w:left="1440" w:hanging="360"/>
       </w:pPr>
     </w:lvl>
     <w:lvl w:ilvl="2">
@@ -671,7 +679,7 @@
       <w:lvlText w:val="%3."/>
       <w:lvlJc w:val="right"/>
       <w:pPr>
-        <w:ind w:hanging="180" w:left="2160"/>
+        <w:ind w:left="2160" w:hanging="180"/>
       </w:pPr>
     </w:lvl>
     <w:lvl w:ilvl="3">
@@ -680,7 +688,7 @@
       <w:lvlText w:val="%4."/>
       <w:lvlJc w:val="left"/>
       <w:pPr>
-        <w:ind w:hanging="360" w:left="2880"/>
+        <w:ind w:left="2880" w:hanging="360"/>
       </w:pPr>
     </w:lvl>
     <w:lvl w:ilvl="4">
@@ -689,7 +697,7 @@
       <w:lvlText w:val="%5."/>
       <w:lvlJc w:val="left"/>
       <w:pPr>
-        <w:ind w:hanging="360" w:left="3600"/>
+        <w:ind w:left="3600" w:hanging="360"/>
       </w:pPr>
     </w:lvl>
     <w:lvl w:ilvl="5">
@@ -698,7 +706,7 @@
       <w:lvlText w:val="%6."/>
       <w:lvlJc w:val="right"/>
       <w:pPr>
-        <w:ind w:hanging="180" w:left="4320"/>
+        <w:ind w:left="4320" w:hanging="180"/>
       </w:pPr>
     </w:lvl>
     <w:lvl w:ilvl="6">
@@ -707,7 +715,7 @@
       <w:lvlText w:val="%7."/>
       <w:lvlJc w:val="left"/>
       <w:pPr>
-        <w:ind w:hanging="360" w:left="5040"/>
+        <w:ind w:left="5040" w:hanging="360"/>
       </w:pPr>
     </w:lvl>
     <w:lvl w:ilvl="7">
@@ -716,7 +724,7 @@
       <w:lvlText w:val="%8."/>
       <w:lvlJc w:val="left"/>
       <w:pPr>
-        <w:ind w:hanging="360" w:left="5760"/>
+        <w:ind w:left="5760" w:hanging="360"/>
       </w:pPr>
     </w:lvl>
     <w:lvl w:ilvl="8">
@@ -725,11 +733,11 @@
       <w:lvlText w:val="%9."/>
       <w:lvlJc w:val="right"/>
       <w:pPr>
-        <w:ind w:hanging="180" w:left="6480"/>
+        <w:ind w:left="6480" w:hanging="180"/>
       </w:pPr>
     </w:lvl>
   </w:abstractNum>
-  <w:abstractNum w15:restartNumberingAfterBreak="0" w:abstractNumId="3">
+  <w:abstractNum w:abstractNumId="4" w15:restartNumberingAfterBreak="0">
     <w:nsid w:val="30BD73BD"/>
     <w:multiLevelType w:val="multilevel"/>
     <w:tmpl w:val="0409001D"/>
@@ -740,7 +748,7 @@
       <w:lvlText w:val="%1)"/>
       <w:lvlJc w:val="left"/>
       <w:pPr>
-        <w:ind w:hanging="360" w:left="360"/>
+        <w:ind w:left="360" w:hanging="360"/>
       </w:pPr>
     </w:lvl>
     <w:lvl w:ilvl="1">
@@ -749,7 +757,7 @@
       <w:lvlText w:val="%2)"/>
       <w:lvlJc w:val="left"/>
       <w:pPr>
-        <w:ind w:hanging="360" w:left="720"/>
+        <w:ind w:left="720" w:hanging="360"/>
       </w:pPr>
     </w:lvl>
     <w:lvl w:ilvl="2">
@@ -758,7 +766,7 @@
       <w:lvlText w:val="%3)"/>
       <w:lvlJc w:val="left"/>
       <w:pPr>
-        <w:ind w:hanging="360" w:left="1080"/>
+        <w:ind w:left="1080" w:hanging="360"/>
       </w:pPr>
     </w:lvl>
     <w:lvl w:ilvl="3">
@@ -767,7 +775,7 @@
       <w:lvlText w:val="(%4)"/>
       <w:lvlJc w:val="left"/>
       <w:pPr>
-        <w:ind w:hanging="360" w:left="1440"/>
+        <w:ind w:left="1440" w:hanging="360"/>
       </w:pPr>
     </w:lvl>
     <w:lvl w:ilvl="4">
@@ -776,7 +784,7 @@
       <w:lvlText w:val="(%5)"/>
       <w:lvlJc w:val="left"/>
       <w:pPr>
-        <w:ind w:hanging="360" w:left="1800"/>
+        <w:ind w:left="1800" w:hanging="360"/>
       </w:pPr>
     </w:lvl>
     <w:lvl w:ilvl="5">
@@ -785,7 +793,7 @@
       <w:lvlText w:val="(%6)"/>
       <w:lvlJc w:val="left"/>
       <w:pPr>
-        <w:ind w:hanging="360" w:left="2160"/>
+        <w:ind w:left="2160" w:hanging="360"/>
       </w:pPr>
     </w:lvl>
     <w:lvl w:ilvl="6">
@@ -794,7 +802,7 @@
       <w:lvlText w:val="%7."/>
       <w:lvlJc w:val="left"/>
       <w:pPr>
-        <w:ind w:hanging="360" w:left="2520"/>
+        <w:ind w:left="2520" w:hanging="360"/>
       </w:pPr>
     </w:lvl>
     <w:lvl w:ilvl="7">
@@ -803,7 +811,7 @@
       <w:lvlText w:val="%8."/>
       <w:lvlJc w:val="left"/>
       <w:pPr>
-        <w:ind w:hanging="360" w:left="2880"/>
+        <w:ind w:left="2880" w:hanging="360"/>
       </w:pPr>
     </w:lvl>
     <w:lvl w:ilvl="8">
@@ -812,11 +820,11 @@
       <w:lvlText w:val="%9."/>
       <w:lvlJc w:val="left"/>
       <w:pPr>
-        <w:ind w:hanging="360" w:left="3240"/>
+        <w:ind w:left="3240" w:hanging="360"/>
       </w:pPr>
     </w:lvl>
   </w:abstractNum>
-  <w:abstractNum w15:restartNumberingAfterBreak="0" w:abstractNumId="4">
+  <w:abstractNum w:abstractNumId="5" w15:restartNumberingAfterBreak="0">
     <w:nsid w:val="3A547AE6"/>
     <w:multiLevelType w:val="multilevel"/>
     <w:tmpl w:val="562C6A98"/>
@@ -827,7 +835,7 @@
       <w:lvlText w:val="FIG %1."/>
       <w:lvlJc w:val="left"/>
       <w:pPr>
-        <w:ind w:firstLine="0" w:left="0"/>
+        <w:ind w:left="0" w:firstLine="0"/>
       </w:pPr>
       <w:rPr>
         <w:rFonts w:hint="default"/>
@@ -839,7 +847,7 @@
       <w:lvlText w:val="%2."/>
       <w:lvlJc w:val="left"/>
       <w:pPr>
-        <w:ind w:hanging="360" w:left="1440"/>
+        <w:ind w:left="1440" w:hanging="360"/>
       </w:pPr>
     </w:lvl>
     <w:lvl w:ilvl="2">
@@ -848,7 +856,7 @@
       <w:lvlText w:val="%3."/>
       <w:lvlJc w:val="right"/>
       <w:pPr>
-        <w:ind w:hanging="180" w:left="2160"/>
+        <w:ind w:left="2160" w:hanging="180"/>
       </w:pPr>
     </w:lvl>
     <w:lvl w:ilvl="3">
@@ -857,7 +865,7 @@
       <w:lvlText w:val="%4."/>
       <w:lvlJc w:val="left"/>
       <w:pPr>
-        <w:ind w:hanging="360" w:left="2880"/>
+        <w:ind w:left="2880" w:hanging="360"/>
       </w:pPr>
     </w:lvl>
     <w:lvl w:ilvl="4">
@@ -866,7 +874,7 @@
       <w:lvlText w:val="%5."/>
       <w:lvlJc w:val="left"/>
       <w:pPr>
-        <w:ind w:hanging="360" w:left="3600"/>
+        <w:ind w:left="3600" w:hanging="360"/>
       </w:pPr>
     </w:lvl>
     <w:lvl w:ilvl="5">
@@ -875,7 +883,7 @@
       <w:lvlText w:val="%6."/>
       <w:lvlJc w:val="right"/>
       <w:pPr>
-        <w:ind w:hanging="180" w:left="4320"/>
+        <w:ind w:left="4320" w:hanging="180"/>
       </w:pPr>
     </w:lvl>
     <w:lvl w:ilvl="6">
@@ -884,7 +892,7 @@
       <w:lvlText w:val="%7."/>
       <w:lvlJc w:val="left"/>
       <w:pPr>
-        <w:ind w:hanging="360" w:left="5040"/>
+        <w:ind w:left="5040" w:hanging="360"/>
       </w:pPr>
     </w:lvl>
     <w:lvl w:ilvl="7">
@@ -893,7 +901,7 @@
       <w:lvlText w:val="%8."/>
       <w:lvlJc w:val="left"/>
       <w:pPr>
-        <w:ind w:hanging="360" w:left="5760"/>
+        <w:ind w:left="5760" w:hanging="360"/>
       </w:pPr>
     </w:lvl>
     <w:lvl w:ilvl="8">
@@ -902,11 +910,11 @@
       <w:lvlText w:val="%9."/>
       <w:lvlJc w:val="right"/>
       <w:pPr>
-        <w:ind w:hanging="180" w:left="6480"/>
+        <w:ind w:left="6480" w:hanging="180"/>
       </w:pPr>
     </w:lvl>
   </w:abstractNum>
-  <w:abstractNum w15:restartNumberingAfterBreak="0" w:abstractNumId="5">
+  <w:abstractNum w:abstractNumId="6" w15:restartNumberingAfterBreak="0">
     <w:nsid w:val="46B13C79"/>
     <w:multiLevelType w:val="multilevel"/>
     <w:tmpl w:val="B96010DE"/>
@@ -917,7 +925,7 @@
       <w:lvlText w:val="%1."/>
       <w:lvlJc w:val="left"/>
       <w:pPr>
-        <w:ind w:firstLine="0" w:left="0"/>
+        <w:ind w:left="0" w:firstLine="0"/>
       </w:pPr>
       <w:rPr>
         <w:rFonts w:hint="default"/>
@@ -929,7 +937,7 @@
       <w:lvlText w:val="%2."/>
       <w:lvlJc w:val="left"/>
       <w:pPr>
-        <w:ind w:firstLine="0" w:left="0"/>
+        <w:ind w:left="0" w:firstLine="0"/>
       </w:pPr>
     </w:lvl>
     <w:lvl w:ilvl="2">
@@ -938,7 +946,7 @@
       <w:lvlText w:val="%3."/>
       <w:lvlJc w:val="left"/>
       <w:pPr>
-        <w:ind w:firstLine="0" w:left="0"/>
+        <w:ind w:left="0" w:firstLine="0"/>
       </w:pPr>
       <w:rPr>
         <w:rFonts w:hint="default"/>
@@ -950,7 +958,7 @@
       <w:lvlText w:val="%4)"/>
       <w:lvlJc w:val="left"/>
       <w:pPr>
-        <w:ind w:firstLine="0" w:left="2880"/>
+        <w:ind w:left="2880" w:firstLine="0"/>
       </w:pPr>
       <w:rPr>
         <w:rFonts w:hint="default"/>
@@ -962,7 +970,7 @@
       <w:lvlText w:val="(%5)"/>
       <w:lvlJc w:val="left"/>
       <w:pPr>
-        <w:ind w:firstLine="0" w:left="3600"/>
+        <w:ind w:left="3600" w:firstLine="0"/>
       </w:pPr>
       <w:rPr>
         <w:rFonts w:hint="default"/>
@@ -974,7 +982,7 @@
       <w:lvlText w:val="(%6)"/>
       <w:lvlJc w:val="left"/>
       <w:pPr>
-        <w:ind w:firstLine="0" w:left="4320"/>
+        <w:ind w:left="4320" w:firstLine="0"/>
       </w:pPr>
       <w:rPr>
         <w:rFonts w:hint="default"/>
@@ -986,7 +994,7 @@
       <w:lvlText w:val="(%7)"/>
       <w:lvlJc w:val="left"/>
       <w:pPr>
-        <w:ind w:firstLine="0" w:left="5040"/>
+        <w:ind w:left="5040" w:firstLine="0"/>
       </w:pPr>
       <w:rPr>
         <w:rFonts w:hint="default"/>
@@ -998,7 +1006,7 @@
       <w:lvlText w:val="(%8)"/>
       <w:lvlJc w:val="left"/>
       <w:pPr>
-        <w:ind w:firstLine="0" w:left="5760"/>
+        <w:ind w:left="5760" w:firstLine="0"/>
       </w:pPr>
       <w:rPr>
         <w:rFonts w:hint="default"/>
@@ -1010,14 +1018,14 @@
       <w:lvlText w:val="(%9)"/>
       <w:lvlJc w:val="left"/>
       <w:pPr>
-        <w:ind w:firstLine="0" w:left="6480"/>
+        <w:ind w:left="6480" w:firstLine="0"/>
       </w:pPr>
       <w:rPr>
         <w:rFonts w:hint="default"/>
       </w:rPr>
     </w:lvl>
   </w:abstractNum>
-  <w:abstractNum w15:restartNumberingAfterBreak="0" w:abstractNumId="6">
+  <w:abstractNum w:abstractNumId="7" w15:restartNumberingAfterBreak="0">
     <w:nsid w:val="483F549F"/>
     <w:multiLevelType w:val="multilevel"/>
     <w:tmpl w:val="F7B20C18"/>
@@ -1028,7 +1036,7 @@
       <w:lvlText w:val="%1."/>
       <w:lvlJc w:val="left"/>
       <w:pPr>
-        <w:ind w:firstLine="0" w:left="720"/>
+        <w:ind w:left="720" w:firstLine="0"/>
       </w:pPr>
     </w:lvl>
     <w:lvl w:ilvl="1">
@@ -1037,7 +1045,7 @@
       <w:lvlText w:val="%2."/>
       <w:lvlJc w:val="left"/>
       <w:pPr>
-        <w:ind w:firstLine="0" w:left="1440"/>
+        <w:ind w:left="1440" w:firstLine="0"/>
       </w:pPr>
     </w:lvl>
     <w:lvl w:ilvl="2">
@@ -1046,7 +1054,7 @@
       <w:lvlText w:val="%3."/>
       <w:lvlJc w:val="left"/>
       <w:pPr>
-        <w:ind w:firstLine="0" w:left="2160"/>
+        <w:ind w:left="2160" w:firstLine="0"/>
       </w:pPr>
     </w:lvl>
     <w:lvl w:ilvl="3">
@@ -1055,7 +1063,7 @@
       <w:lvlText w:val="%4)"/>
       <w:lvlJc w:val="left"/>
       <w:pPr>
-        <w:ind w:firstLine="0" w:left="2880"/>
+        <w:ind w:left="2880" w:firstLine="0"/>
       </w:pPr>
     </w:lvl>
     <w:lvl w:ilvl="4">
@@ -1064,7 +1072,7 @@
       <w:lvlText w:val="(%5)"/>
       <w:lvlJc w:val="left"/>
       <w:pPr>
-        <w:ind w:firstLine="0" w:left="3600"/>
+        <w:ind w:left="3600" w:firstLine="0"/>
       </w:pPr>
     </w:lvl>
     <w:lvl w:ilvl="5">
@@ -1073,7 +1081,7 @@
       <w:lvlText w:val="(%6)"/>
       <w:lvlJc w:val="left"/>
       <w:pPr>
-        <w:ind w:firstLine="0" w:left="4320"/>
+        <w:ind w:left="4320" w:firstLine="0"/>
       </w:pPr>
     </w:lvl>
     <w:lvl w:ilvl="6">
@@ -1082,7 +1090,7 @@
       <w:lvlText w:val="(%7)"/>
       <w:lvlJc w:val="left"/>
       <w:pPr>
-        <w:ind w:firstLine="0" w:left="5040"/>
+        <w:ind w:left="5040" w:firstLine="0"/>
       </w:pPr>
     </w:lvl>
     <w:lvl w:ilvl="7">
@@ -1091,7 +1099,7 @@
       <w:lvlText w:val="(%8)"/>
       <w:lvlJc w:val="left"/>
       <w:pPr>
-        <w:ind w:firstLine="0" w:left="5760"/>
+        <w:ind w:left="5760" w:firstLine="0"/>
       </w:pPr>
     </w:lvl>
     <w:lvl w:ilvl="8">
@@ -1100,11 +1108,11 @@
       <w:lvlText w:val="(%9)"/>
       <w:lvlJc w:val="left"/>
       <w:pPr>
-        <w:ind w:firstLine="0" w:left="6480"/>
+        <w:ind w:left="6480" w:firstLine="0"/>
       </w:pPr>
     </w:lvl>
   </w:abstractNum>
-  <w:abstractNum w15:restartNumberingAfterBreak="0" w:abstractNumId="7">
+  <w:abstractNum w:abstractNumId="8" w15:restartNumberingAfterBreak="0">
     <w:nsid w:val="49312BA9"/>
     <w:multiLevelType w:val="multilevel"/>
     <w:tmpl w:val="A038FC02"/>
@@ -1115,7 +1123,7 @@
       <w:lvlText w:val="%1."/>
       <w:lvlJc w:val="left"/>
       <w:pPr>
-        <w:ind w:firstLine="0" w:left="720"/>
+        <w:ind w:left="720" w:firstLine="0"/>
       </w:pPr>
       <w:rPr>
         <w:rFonts w:hint="default"/>
@@ -1127,7 +1135,7 @@
       <w:lvlText w:val="%2."/>
       <w:lvlJc w:val="left"/>
       <w:pPr>
-        <w:ind w:firstLine="0" w:left="1440"/>
+        <w:ind w:left="1440" w:firstLine="0"/>
       </w:pPr>
       <w:rPr>
         <w:rFonts w:hint="default"/>
@@ -1139,7 +1147,7 @@
       <w:lvlText w:val="%3."/>
       <w:lvlJc w:val="left"/>
       <w:pPr>
-        <w:ind w:firstLine="0" w:left="0"/>
+        <w:ind w:left="0" w:firstLine="0"/>
       </w:pPr>
       <w:rPr>
         <w:rFonts w:hint="default"/>
@@ -1151,7 +1159,7 @@
       <w:lvlText w:val="%4)"/>
       <w:lvlJc w:val="left"/>
       <w:pPr>
-        <w:ind w:firstLine="0" w:left="2880"/>
+        <w:ind w:left="2880" w:firstLine="0"/>
       </w:pPr>
       <w:rPr>
         <w:rFonts w:hint="default"/>
@@ -1163,7 +1171,7 @@
       <w:lvlText w:val="(%5)"/>
       <w:lvlJc w:val="left"/>
       <w:pPr>
-        <w:ind w:firstLine="0" w:left="3600"/>
+        <w:ind w:left="3600" w:firstLine="0"/>
       </w:pPr>
       <w:rPr>
         <w:rFonts w:hint="default"/>
@@ -1175,7 +1183,7 @@
       <w:lvlText w:val="(%6)"/>
       <w:lvlJc w:val="left"/>
       <w:pPr>
-        <w:ind w:firstLine="0" w:left="4320"/>
+        <w:ind w:left="4320" w:firstLine="0"/>
       </w:pPr>
       <w:rPr>
         <w:rFonts w:hint="default"/>
@@ -1187,7 +1195,7 @@
       <w:lvlText w:val="(%7)"/>
       <w:lvlJc w:val="left"/>
       <w:pPr>
-        <w:ind w:firstLine="0" w:left="5040"/>
+        <w:ind w:left="5040" w:firstLine="0"/>
       </w:pPr>
       <w:rPr>
         <w:rFonts w:hint="default"/>
@@ -1199,7 +1207,7 @@
       <w:lvlText w:val="(%8)"/>
       <w:lvlJc w:val="left"/>
       <w:pPr>
-        <w:ind w:firstLine="0" w:left="5760"/>
+        <w:ind w:left="5760" w:firstLine="0"/>
       </w:pPr>
       <w:rPr>
         <w:rFonts w:hint="default"/>
@@ -1211,14 +1219,14 @@
       <w:lvlText w:val="(%9)"/>
       <w:lvlJc w:val="left"/>
       <w:pPr>
-        <w:ind w:firstLine="0" w:left="6480"/>
+        <w:ind w:left="6480" w:firstLine="0"/>
       </w:pPr>
       <w:rPr>
         <w:rFonts w:hint="default"/>
       </w:rPr>
     </w:lvl>
   </w:abstractNum>
-  <w:abstractNum w15:restartNumberingAfterBreak="0" w:abstractNumId="8">
+  <w:abstractNum w:abstractNumId="9" w15:restartNumberingAfterBreak="0">
     <w:nsid w:val="5160066A"/>
     <w:multiLevelType w:val="multilevel"/>
     <w:tmpl w:val="E4260FA8"/>
@@ -1229,7 +1237,7 @@
       <w:lvlText w:val="FIG %1."/>
       <w:lvlJc w:val="right"/>
       <w:pPr>
-        <w:ind w:firstLine="540" w:left="0"/>
+        <w:ind w:left="0" w:firstLine="540"/>
       </w:pPr>
       <w:rPr>
         <w:rFonts w:hint="default"/>
@@ -1241,7 +1249,7 @@
       <w:lvlText w:val="%2."/>
       <w:lvlJc w:val="left"/>
       <w:pPr>
-        <w:ind w:hanging="360" w:left="1440"/>
+        <w:ind w:left="1440" w:hanging="360"/>
       </w:pPr>
     </w:lvl>
     <w:lvl w:ilvl="2">
@@ -1250,7 +1258,7 @@
       <w:lvlText w:val="%3."/>
       <w:lvlJc w:val="right"/>
       <w:pPr>
-        <w:ind w:hanging="180" w:left="2160"/>
+        <w:ind w:left="2160" w:hanging="180"/>
       </w:pPr>
     </w:lvl>
     <w:lvl w:ilvl="3">
@@ -1259,7 +1267,7 @@
       <w:lvlText w:val="%4."/>
       <w:lvlJc w:val="left"/>
       <w:pPr>
-        <w:ind w:hanging="360" w:left="2880"/>
+        <w:ind w:left="2880" w:hanging="360"/>
       </w:pPr>
     </w:lvl>
     <w:lvl w:ilvl="4">
@@ -1268,7 +1276,7 @@
       <w:lvlText w:val="%5."/>
       <w:lvlJc w:val="left"/>
       <w:pPr>
-        <w:ind w:hanging="360" w:left="3600"/>
+        <w:ind w:left="3600" w:hanging="360"/>
       </w:pPr>
     </w:lvl>
     <w:lvl w:ilvl="5">
@@ -1277,7 +1285,7 @@
       <w:lvlText w:val="%6."/>
       <w:lvlJc w:val="right"/>
       <w:pPr>
-        <w:ind w:hanging="180" w:left="4320"/>
+        <w:ind w:left="4320" w:hanging="180"/>
       </w:pPr>
     </w:lvl>
     <w:lvl w:ilvl="6">
@@ -1286,7 +1294,7 @@
       <w:lvlText w:val="%7."/>
       <w:lvlJc w:val="left"/>
       <w:pPr>
-        <w:ind w:hanging="360" w:left="5040"/>
+        <w:ind w:left="5040" w:hanging="360"/>
       </w:pPr>
     </w:lvl>
     <w:lvl w:ilvl="7">
@@ -1295,7 +1303,7 @@
       <w:lvlText w:val="%8."/>
       <w:lvlJc w:val="left"/>
       <w:pPr>
-        <w:ind w:hanging="360" w:left="5760"/>
+        <w:ind w:left="5760" w:hanging="360"/>
       </w:pPr>
     </w:lvl>
     <w:lvl w:ilvl="8">
@@ -1304,11 +1312,11 @@
       <w:lvlText w:val="%9."/>
       <w:lvlJc w:val="right"/>
       <w:pPr>
-        <w:ind w:hanging="180" w:left="6480"/>
+        <w:ind w:left="6480" w:hanging="180"/>
       </w:pPr>
     </w:lvl>
   </w:abstractNum>
-  <w:abstractNum w15:restartNumberingAfterBreak="0" w:abstractNumId="9">
+  <w:abstractNum w:abstractNumId="10" w15:restartNumberingAfterBreak="0">
     <w:nsid w:val="52F13547"/>
     <w:multiLevelType w:val="multilevel"/>
     <w:tmpl w:val="0868C298"/>
@@ -1319,7 +1327,7 @@
       <w:lvlText w:val="FIG %1."/>
       <w:lvlJc w:val="left"/>
       <w:pPr>
-        <w:ind w:firstLine="360" w:left="0"/>
+        <w:ind w:left="0" w:firstLine="360"/>
       </w:pPr>
       <w:rPr>
         <w:rFonts w:hint="default"/>
@@ -1331,7 +1339,7 @@
       <w:lvlText w:val="%2."/>
       <w:lvlJc w:val="left"/>
       <w:pPr>
-        <w:ind w:hanging="360" w:left="1440"/>
+        <w:ind w:left="1440" w:hanging="360"/>
       </w:pPr>
     </w:lvl>
     <w:lvl w:ilvl="2">
@@ -1340,7 +1348,7 @@
       <w:lvlText w:val="%3."/>
       <w:lvlJc w:val="right"/>
       <w:pPr>
-        <w:ind w:hanging="180" w:left="2160"/>
+        <w:ind w:left="2160" w:hanging="180"/>
       </w:pPr>
     </w:lvl>
     <w:lvl w:ilvl="3">
@@ -1349,7 +1357,7 @@
       <w:lvlText w:val="%4."/>
       <w:lvlJc w:val="left"/>
       <w:pPr>
-        <w:ind w:hanging="360" w:left="2880"/>
+        <w:ind w:left="2880" w:hanging="360"/>
       </w:pPr>
     </w:lvl>
     <w:lvl w:ilvl="4">
@@ -1358,7 +1366,7 @@
       <w:lvlText w:val="%5."/>
       <w:lvlJc w:val="left"/>
       <w:pPr>
-        <w:ind w:hanging="360" w:left="3600"/>
+        <w:ind w:left="3600" w:hanging="360"/>
       </w:pPr>
     </w:lvl>
     <w:lvl w:ilvl="5">
@@ -1367,7 +1375,7 @@
       <w:lvlText w:val="%6."/>
       <w:lvlJc w:val="right"/>
       <w:pPr>
-        <w:ind w:hanging="180" w:left="4320"/>
+        <w:ind w:left="4320" w:hanging="180"/>
       </w:pPr>
     </w:lvl>
     <w:lvl w:ilvl="6">
@@ -1376,7 +1384,7 @@
       <w:lvlText w:val="%7."/>
       <w:lvlJc w:val="left"/>
       <w:pPr>
-        <w:ind w:hanging="360" w:left="5040"/>
+        <w:ind w:left="5040" w:hanging="360"/>
       </w:pPr>
     </w:lvl>
     <w:lvl w:ilvl="7">
@@ -1385,7 +1393,7 @@
       <w:lvlText w:val="%8."/>
       <w:lvlJc w:val="left"/>
       <w:pPr>
-        <w:ind w:hanging="360" w:left="5760"/>
+        <w:ind w:left="5760" w:hanging="360"/>
       </w:pPr>
     </w:lvl>
     <w:lvl w:ilvl="8">
@@ -1394,11 +1402,11 @@
       <w:lvlText w:val="%9."/>
       <w:lvlJc w:val="right"/>
       <w:pPr>
-        <w:ind w:hanging="180" w:left="6480"/>
+        <w:ind w:left="6480" w:hanging="180"/>
       </w:pPr>
     </w:lvl>
   </w:abstractNum>
-  <w:abstractNum w15:restartNumberingAfterBreak="0" w:abstractNumId="10">
+  <w:abstractNum w:abstractNumId="11" w15:restartNumberingAfterBreak="0">
     <w:nsid w:val="56FE0A68"/>
     <w:multiLevelType w:val="multilevel"/>
     <w:tmpl w:val="E3D4BA3A"/>
@@ -1409,7 +1417,7 @@
       <w:lvlText w:val="%1."/>
       <w:lvlJc w:val="left"/>
       <w:pPr>
-        <w:ind w:firstLine="0" w:left="0"/>
+        <w:ind w:left="0" w:firstLine="0"/>
       </w:pPr>
     </w:lvl>
     <w:lvl w:ilvl="1">
@@ -1418,7 +1426,7 @@
       <w:lvlText w:val="%2."/>
       <w:lvlJc w:val="left"/>
       <w:pPr>
-        <w:ind w:firstLine="0" w:left="720"/>
+        <w:ind w:left="720" w:firstLine="0"/>
       </w:pPr>
     </w:lvl>
     <w:lvl w:ilvl="2">
@@ -1427,7 +1435,7 @@
       <w:lvlText w:val="%3."/>
       <w:lvlJc w:val="left"/>
       <w:pPr>
-        <w:ind w:firstLine="0" w:left="1440"/>
+        <w:ind w:left="1440" w:firstLine="0"/>
       </w:pPr>
     </w:lvl>
     <w:lvl w:ilvl="3">
@@ -1436,7 +1444,7 @@
       <w:lvlText w:val="%4)"/>
       <w:lvlJc w:val="left"/>
       <w:pPr>
-        <w:ind w:firstLine="0" w:left="2160"/>
+        <w:ind w:left="2160" w:firstLine="0"/>
       </w:pPr>
     </w:lvl>
     <w:lvl w:ilvl="4">
@@ -1445,7 +1453,7 @@
       <w:lvlText w:val="(%5)"/>
       <w:lvlJc w:val="left"/>
       <w:pPr>
-        <w:ind w:firstLine="0" w:left="2880"/>
+        <w:ind w:left="2880" w:firstLine="0"/>
       </w:pPr>
     </w:lvl>
     <w:lvl w:ilvl="5">
@@ -1454,7 +1462,7 @@
       <w:lvlText w:val="(%6)"/>
       <w:lvlJc w:val="left"/>
       <w:pPr>
-        <w:ind w:firstLine="0" w:left="3600"/>
+        <w:ind w:left="3600" w:firstLine="0"/>
       </w:pPr>
     </w:lvl>
     <w:lvl w:ilvl="6">
@@ -1463,7 +1471,7 @@
       <w:lvlText w:val="(%7)"/>
       <w:lvlJc w:val="left"/>
       <w:pPr>
-        <w:ind w:firstLine="0" w:left="4320"/>
+        <w:ind w:left="4320" w:firstLine="0"/>
       </w:pPr>
     </w:lvl>
     <w:lvl w:ilvl="7">
@@ -1472,7 +1480,7 @@
       <w:lvlText w:val="(%8)"/>
       <w:lvlJc w:val="left"/>
       <w:pPr>
-        <w:ind w:firstLine="0" w:left="5040"/>
+        <w:ind w:left="5040" w:firstLine="0"/>
       </w:pPr>
     </w:lvl>
     <w:lvl w:ilvl="8">
@@ -1481,11 +1489,11 @@
       <w:lvlText w:val="(%9)"/>
       <w:lvlJc w:val="left"/>
       <w:pPr>
-        <w:ind w:firstLine="0" w:left="5760"/>
+        <w:ind w:left="5760" w:firstLine="0"/>
       </w:pPr>
     </w:lvl>
   </w:abstractNum>
-  <w:abstractNum w15:restartNumberingAfterBreak="0" w:abstractNumId="11">
+  <w:abstractNum w:abstractNumId="12" w15:restartNumberingAfterBreak="0">
     <w:nsid w:val="57703871"/>
     <w:multiLevelType w:val="multilevel"/>
     <w:tmpl w:val="4E2698D8"/>
@@ -1496,7 +1504,7 @@
       <w:lvlText w:val="TABLE %1."/>
       <w:lvlJc w:val="left"/>
       <w:pPr>
-        <w:ind w:firstLine="0" w:left="0"/>
+        <w:ind w:left="0" w:firstLine="0"/>
       </w:pPr>
       <w:rPr>
         <w:rFonts w:hint="default"/>
@@ -1508,7 +1516,7 @@
       <w:lvlText w:val="%2."/>
       <w:lvlJc w:val="left"/>
       <w:pPr>
-        <w:ind w:hanging="360" w:left="1440"/>
+        <w:ind w:left="1440" w:hanging="360"/>
       </w:pPr>
     </w:lvl>
     <w:lvl w:ilvl="2">
@@ -1517,7 +1525,7 @@
       <w:lvlText w:val="%3."/>
       <w:lvlJc w:val="right"/>
       <w:pPr>
-        <w:ind w:hanging="180" w:left="2160"/>
+        <w:ind w:left="2160" w:hanging="180"/>
       </w:pPr>
     </w:lvl>
     <w:lvl w:ilvl="3">
@@ -1526,7 +1534,7 @@
       <w:lvlText w:val="%4."/>
       <w:lvlJc w:val="left"/>
       <w:pPr>
-        <w:ind w:hanging="360" w:left="2880"/>
+        <w:ind w:left="2880" w:hanging="360"/>
       </w:pPr>
     </w:lvl>
     <w:lvl w:ilvl="4">
@@ -1535,7 +1543,7 @@
       <w:lvlText w:val="%5."/>
       <w:lvlJc w:val="left"/>
       <w:pPr>
-        <w:ind w:hanging="360" w:left="3600"/>
+        <w:ind w:left="3600" w:hanging="360"/>
       </w:pPr>
     </w:lvl>
     <w:lvl w:ilvl="5">
@@ -1544,7 +1552,7 @@
       <w:lvlText w:val="%6."/>
       <w:lvlJc w:val="right"/>
       <w:pPr>
-        <w:ind w:hanging="180" w:left="4320"/>
+        <w:ind w:left="4320" w:hanging="180"/>
       </w:pPr>
     </w:lvl>
     <w:lvl w:ilvl="6">
@@ -1553,7 +1561,7 @@
       <w:lvlText w:val="%7."/>
       <w:lvlJc w:val="left"/>
       <w:pPr>
-        <w:ind w:hanging="360" w:left="5040"/>
+        <w:ind w:left="5040" w:hanging="360"/>
       </w:pPr>
     </w:lvl>
     <w:lvl w:ilvl="7">
@@ -1562,7 +1570,7 @@
       <w:lvlText w:val="%8."/>
       <w:lvlJc w:val="left"/>
       <w:pPr>
-        <w:ind w:hanging="360" w:left="5760"/>
+        <w:ind w:left="5760" w:hanging="360"/>
       </w:pPr>
     </w:lvl>
     <w:lvl w:ilvl="8">
@@ -1571,11 +1579,11 @@
       <w:lvlText w:val="%9."/>
       <w:lvlJc w:val="right"/>
       <w:pPr>
-        <w:ind w:hanging="180" w:left="6480"/>
+        <w:ind w:left="6480" w:hanging="180"/>
       </w:pPr>
     </w:lvl>
   </w:abstractNum>
-  <w:abstractNum w15:restartNumberingAfterBreak="0" w:abstractNumId="12">
+  <w:abstractNum w:abstractNumId="13" w15:restartNumberingAfterBreak="0">
     <w:nsid w:val="64E8712C"/>
     <w:multiLevelType w:val="multilevel"/>
     <w:tmpl w:val="BBA2C282"/>
@@ -1587,7 +1595,7 @@
       <w:lvlText w:val="%1."/>
       <w:lvlJc w:val="left"/>
       <w:pPr>
-        <w:ind w:firstLine="0" w:left="0"/>
+        <w:ind w:left="0" w:firstLine="0"/>
       </w:pPr>
       <w:rPr>
         <w:rFonts w:hint="default"/>
@@ -1601,7 +1609,7 @@
       <w:lvlText w:val="%2."/>
       <w:lvlJc w:val="left"/>
       <w:pPr>
-        <w:ind w:firstLine="0" w:left="0"/>
+        <w:ind w:left="0" w:firstLine="0"/>
       </w:pPr>
       <w:rPr>
         <w:rFonts w:hint="default"/>
@@ -1615,7 +1623,7 @@
       <w:lvlText w:val="%3."/>
       <w:lvlJc w:val="left"/>
       <w:pPr>
-        <w:ind w:firstLine="0" w:left="0"/>
+        <w:ind w:left="0" w:firstLine="0"/>
       </w:pPr>
       <w:rPr>
         <w:rFonts w:hint="default"/>
@@ -1628,7 +1636,7 @@
       <w:lvlText w:val="%4)"/>
       <w:lvlJc w:val="left"/>
       <w:pPr>
-        <w:ind w:firstLine="0" w:left="2880"/>
+        <w:ind w:left="2880" w:firstLine="0"/>
       </w:pPr>
       <w:rPr>
         <w:rFonts w:hint="default"/>
@@ -1641,7 +1649,7 @@
       <w:lvlText w:val="(%5)"/>
       <w:lvlJc w:val="left"/>
       <w:pPr>
-        <w:ind w:firstLine="0" w:left="3600"/>
+        <w:ind w:left="3600" w:firstLine="0"/>
       </w:pPr>
       <w:rPr>
         <w:rFonts w:hint="default"/>
@@ -1654,7 +1662,7 @@
       <w:lvlText w:val="(%6)"/>
       <w:lvlJc w:val="left"/>
       <w:pPr>
-        <w:ind w:firstLine="0" w:left="4320"/>
+        <w:ind w:left="4320" w:firstLine="0"/>
       </w:pPr>
       <w:rPr>
         <w:rFonts w:hint="default"/>
@@ -1667,7 +1675,7 @@
       <w:lvlText w:val="(%7)"/>
       <w:lvlJc w:val="left"/>
       <w:pPr>
-        <w:ind w:firstLine="0" w:left="5040"/>
+        <w:ind w:left="5040" w:firstLine="0"/>
       </w:pPr>
       <w:rPr>
         <w:rFonts w:hint="default"/>
@@ -1680,7 +1688,7 @@
       <w:lvlText w:val="(%8)"/>
       <w:lvlJc w:val="left"/>
       <w:pPr>
-        <w:ind w:firstLine="0" w:left="5760"/>
+        <w:ind w:left="5760" w:firstLine="0"/>
       </w:pPr>
       <w:rPr>
         <w:rFonts w:hint="default"/>
@@ -1693,14 +1701,14 @@
       <w:lvlText w:val="(%9)"/>
       <w:lvlJc w:val="left"/>
       <w:pPr>
-        <w:ind w:firstLine="0" w:left="6480"/>
+        <w:ind w:left="6480" w:firstLine="0"/>
       </w:pPr>
       <w:rPr>
         <w:rFonts w:hint="default"/>
       </w:rPr>
     </w:lvl>
   </w:abstractNum>
-  <w:abstractNum w15:restartNumberingAfterBreak="0" w:abstractNumId="13">
+  <w:abstractNum w:abstractNumId="14" w15:restartNumberingAfterBreak="0">
     <w:nsid w:val="6F4E598B"/>
     <w:multiLevelType w:val="hybridMultilevel"/>
     <w:tmpl w:val="F6EA2BC8"/>
@@ -1711,86 +1719,86 @@
       <w:lvlText w:val="TABLE %1."/>
       <w:lvlJc w:val="left"/>
       <w:pPr>
-        <w:ind w:firstLine="0" w:left="0"/>
-      </w:pPr>
-      <w:rPr>
-        <w:rFonts w:hint="default"/>
-      </w:rPr>
-    </w:lvl>
-    <w:lvl w:ilvl="1" w:tentative="1" w:tplc="04090019">
+        <w:ind w:left="0" w:firstLine="0"/>
+      </w:pPr>
+      <w:rPr>
+        <w:rFonts w:hint="default"/>
+      </w:rPr>
+    </w:lvl>
+    <w:lvl w:ilvl="1" w:tplc="04090019" w:tentative="1">
       <w:start w:val="1"/>
       <w:numFmt w:val="lowerLetter"/>
       <w:lvlText w:val="%2."/>
       <w:lvlJc w:val="left"/>
       <w:pPr>
-        <w:ind w:hanging="360" w:left="1440"/>
-      </w:pPr>
-    </w:lvl>
-    <w:lvl w:ilvl="2" w:tentative="1" w:tplc="0409001B">
+        <w:ind w:left="1440" w:hanging="360"/>
+      </w:pPr>
+    </w:lvl>
+    <w:lvl w:ilvl="2" w:tplc="0409001B" w:tentative="1">
       <w:start w:val="1"/>
       <w:numFmt w:val="lowerRoman"/>
       <w:lvlText w:val="%3."/>
       <w:lvlJc w:val="right"/>
       <w:pPr>
-        <w:ind w:hanging="180" w:left="2160"/>
-      </w:pPr>
-    </w:lvl>
-    <w:lvl w:ilvl="3" w:tentative="1" w:tplc="0409000F">
+        <w:ind w:left="2160" w:hanging="180"/>
+      </w:pPr>
+    </w:lvl>
+    <w:lvl w:ilvl="3" w:tplc="0409000F" w:tentative="1">
       <w:start w:val="1"/>
       <w:numFmt w:val="decimal"/>
       <w:lvlText w:val="%4."/>
       <w:lvlJc w:val="left"/>
       <w:pPr>
-        <w:ind w:hanging="360" w:left="2880"/>
-      </w:pPr>
-    </w:lvl>
-    <w:lvl w:ilvl="4" w:tentative="1" w:tplc="04090019">
+        <w:ind w:left="2880" w:hanging="360"/>
+      </w:pPr>
+    </w:lvl>
+    <w:lvl w:ilvl="4" w:tplc="04090019" w:tentative="1">
       <w:start w:val="1"/>
       <w:numFmt w:val="lowerLetter"/>
       <w:lvlText w:val="%5."/>
       <w:lvlJc w:val="left"/>
       <w:pPr>
-        <w:ind w:hanging="360" w:left="3600"/>
-      </w:pPr>
-    </w:lvl>
-    <w:lvl w:ilvl="5" w:tentative="1" w:tplc="0409001B">
+        <w:ind w:left="3600" w:hanging="360"/>
+      </w:pPr>
+    </w:lvl>
+    <w:lvl w:ilvl="5" w:tplc="0409001B" w:tentative="1">
       <w:start w:val="1"/>
       <w:numFmt w:val="lowerRoman"/>
       <w:lvlText w:val="%6."/>
       <w:lvlJc w:val="right"/>
       <w:pPr>
-        <w:ind w:hanging="180" w:left="4320"/>
-      </w:pPr>
-    </w:lvl>
-    <w:lvl w:ilvl="6" w:tentative="1" w:tplc="0409000F">
+        <w:ind w:left="4320" w:hanging="180"/>
+      </w:pPr>
+    </w:lvl>
+    <w:lvl w:ilvl="6" w:tplc="0409000F" w:tentative="1">
       <w:start w:val="1"/>
       <w:numFmt w:val="decimal"/>
       <w:lvlText w:val="%7."/>
       <w:lvlJc w:val="left"/>
       <w:pPr>
-        <w:ind w:hanging="360" w:left="5040"/>
-      </w:pPr>
-    </w:lvl>
-    <w:lvl w:ilvl="7" w:tentative="1" w:tplc="04090019">
+        <w:ind w:left="5040" w:hanging="360"/>
+      </w:pPr>
+    </w:lvl>
+    <w:lvl w:ilvl="7" w:tplc="04090019" w:tentative="1">
       <w:start w:val="1"/>
       <w:numFmt w:val="lowerLetter"/>
       <w:lvlText w:val="%8."/>
       <w:lvlJc w:val="left"/>
       <w:pPr>
-        <w:ind w:hanging="360" w:left="5760"/>
-      </w:pPr>
-    </w:lvl>
-    <w:lvl w:ilvl="8" w:tentative="1" w:tplc="0409001B">
+        <w:ind w:left="5760" w:hanging="360"/>
+      </w:pPr>
+    </w:lvl>
+    <w:lvl w:ilvl="8" w:tplc="0409001B" w:tentative="1">
       <w:start w:val="1"/>
       <w:numFmt w:val="lowerRoman"/>
       <w:lvlText w:val="%9."/>
       <w:lvlJc w:val="right"/>
       <w:pPr>
-        <w:ind w:hanging="180" w:left="6480"/>
+        <w:ind w:left="6480" w:hanging="180"/>
       </w:pPr>
     </w:lvl>
   </w:abstractNum>
-  <w:abstractNum w15:restartNumberingAfterBreak="0" w:abstractNumId="14">
+  <w:abstractNum w:abstractNumId="15" w15:restartNumberingAfterBreak="0">
     <w:nsid w:val="6FE153DF"/>
     <w:multiLevelType w:val="multilevel"/>
     <w:tmpl w:val="0409001D"/>
@@ -1801,7 +1809,7 @@
       <w:lvlText w:val="%1)"/>
       <w:lvlJc w:val="left"/>
       <w:pPr>
-        <w:ind w:hanging="360" w:left="360"/>
+        <w:ind w:left="360" w:hanging="360"/>
       </w:pPr>
     </w:lvl>
     <w:lvl w:ilvl="1">
@@ -1810,7 +1818,7 @@
       <w:lvlText w:val="%2)"/>
       <w:lvlJc w:val="left"/>
       <w:pPr>
-        <w:ind w:hanging="360" w:left="720"/>
+        <w:ind w:left="720" w:hanging="360"/>
       </w:pPr>
     </w:lvl>
     <w:lvl w:ilvl="2">
@@ -1819,7 +1827,7 @@
       <w:lvlText w:val="%3)"/>
       <w:lvlJc w:val="left"/>
       <w:pPr>
-        <w:ind w:hanging="360" w:left="1080"/>
+        <w:ind w:left="1080" w:hanging="360"/>
       </w:pPr>
     </w:lvl>
     <w:lvl w:ilvl="3">
@@ -1828,7 +1836,7 @@
       <w:lvlText w:val="(%4)"/>
       <w:lvlJc w:val="left"/>
       <w:pPr>
-        <w:ind w:hanging="360" w:left="1440"/>
+        <w:ind w:left="1440" w:hanging="360"/>
       </w:pPr>
     </w:lvl>
     <w:lvl w:ilvl="4">
@@ -1837,7 +1845,7 @@
       <w:lvlText w:val="(%5)"/>
       <w:lvlJc w:val="left"/>
       <w:pPr>
-        <w:ind w:hanging="360" w:left="1800"/>
+        <w:ind w:left="1800" w:hanging="360"/>
       </w:pPr>
     </w:lvl>
     <w:lvl w:ilvl="5">
@@ -1846,7 +1854,7 @@
       <w:lvlText w:val="(%6)"/>
       <w:lvlJc w:val="left"/>
       <w:pPr>
-        <w:ind w:hanging="360" w:left="2160"/>
+        <w:ind w:left="2160" w:hanging="360"/>
       </w:pPr>
     </w:lvl>
     <w:lvl w:ilvl="6">
@@ -1855,7 +1863,7 @@
       <w:lvlText w:val="%7."/>
       <w:lvlJc w:val="left"/>
       <w:pPr>
-        <w:ind w:hanging="360" w:left="2520"/>
+        <w:ind w:left="2520" w:hanging="360"/>
       </w:pPr>
     </w:lvl>
     <w:lvl w:ilvl="7">
@@ -1864,7 +1872,7 @@
       <w:lvlText w:val="%8."/>
       <w:lvlJc w:val="left"/>
       <w:pPr>
-        <w:ind w:hanging="360" w:left="2880"/>
+        <w:ind w:left="2880" w:hanging="360"/>
       </w:pPr>
     </w:lvl>
     <w:lvl w:ilvl="8">
@@ -1873,11 +1881,11 @@
       <w:lvlText w:val="%9."/>
       <w:lvlJc w:val="left"/>
       <w:pPr>
-        <w:ind w:hanging="360" w:left="3240"/>
+        <w:ind w:left="3240" w:hanging="360"/>
       </w:pPr>
     </w:lvl>
   </w:abstractNum>
-  <w:abstractNum w15:restartNumberingAfterBreak="0" w:abstractNumId="15">
+  <w:abstractNum w:abstractNumId="16" w15:restartNumberingAfterBreak="0">
     <w:nsid w:val="74826510"/>
     <w:multiLevelType w:val="multilevel"/>
     <w:tmpl w:val="D77897AC"/>
@@ -1888,7 +1896,7 @@
       <w:lvlText w:val="%1."/>
       <w:lvlJc w:val="left"/>
       <w:pPr>
-        <w:ind w:firstLine="0" w:left="0"/>
+        <w:ind w:left="0" w:firstLine="0"/>
       </w:pPr>
       <w:rPr>
         <w:rFonts w:hint="default"/>
@@ -1900,7 +1908,7 @@
       <w:lvlText w:val="%2."/>
       <w:lvlJc w:val="left"/>
       <w:pPr>
-        <w:ind w:firstLine="0" w:left="0"/>
+        <w:ind w:left="0" w:firstLine="0"/>
       </w:pPr>
       <w:rPr>
         <w:rFonts w:hint="default"/>
@@ -1913,7 +1921,7 @@
       <w:lvlText w:val="%3."/>
       <w:lvlJc w:val="left"/>
       <w:pPr>
-        <w:ind w:firstLine="0" w:left="0"/>
+        <w:ind w:left="0" w:firstLine="0"/>
       </w:pPr>
       <w:rPr>
         <w:rFonts w:hint="default"/>
@@ -1925,7 +1933,7 @@
       <w:lvlText w:val="%4)"/>
       <w:lvlJc w:val="left"/>
       <w:pPr>
-        <w:ind w:firstLine="0" w:left="2880"/>
+        <w:ind w:left="2880" w:firstLine="0"/>
       </w:pPr>
       <w:rPr>
         <w:rFonts w:hint="default"/>
@@ -1937,7 +1945,7 @@
       <w:lvlText w:val="(%5)"/>
       <w:lvlJc w:val="left"/>
       <w:pPr>
-        <w:ind w:firstLine="0" w:left="3600"/>
+        <w:ind w:left="3600" w:firstLine="0"/>
       </w:pPr>
       <w:rPr>
         <w:rFonts w:hint="default"/>
@@ -1949,7 +1957,7 @@
       <w:lvlText w:val="(%6)"/>
       <w:lvlJc w:val="left"/>
       <w:pPr>
-        <w:ind w:firstLine="0" w:left="4320"/>
+        <w:ind w:left="4320" w:firstLine="0"/>
       </w:pPr>
       <w:rPr>
         <w:rFonts w:hint="default"/>
@@ -1961,7 +1969,7 @@
       <w:lvlText w:val="(%7)"/>
       <w:lvlJc w:val="left"/>
       <w:pPr>
-        <w:ind w:firstLine="0" w:left="5040"/>
+        <w:ind w:left="5040" w:firstLine="0"/>
       </w:pPr>
       <w:rPr>
         <w:rFonts w:hint="default"/>
@@ -1973,7 +1981,7 @@
       <w:lvlText w:val="(%8)"/>
       <w:lvlJc w:val="left"/>
       <w:pPr>
-        <w:ind w:firstLine="0" w:left="5760"/>
+        <w:ind w:left="5760" w:firstLine="0"/>
       </w:pPr>
       <w:rPr>
         <w:rFonts w:hint="default"/>
@@ -1985,152 +1993,76 @@
       <w:lvlText w:val="(%9)"/>
       <w:lvlJc w:val="left"/>
       <w:pPr>
-        <w:ind w:firstLine="0" w:left="6480"/>
+        <w:ind w:left="6480" w:firstLine="0"/>
       </w:pPr>
       <w:rPr>
         <w:rFonts w:hint="default"/>
       </w:rPr>
     </w:lvl>
   </w:abstractNum>
-  <w:abstractNum w:abstractNumId="990">
-    <w:nsid w:val="0000A990"/>
-    <w:multiLevelType w:val="multilevel"/>
-    <w:lvl w:ilvl="0">
-      <w:numFmt w:val="bullet"/>
-      <w:lvlText w:val=" "/>
-      <w:lvlJc w:val="left"/>
-      <w:pPr>
-        <w:ind w:left="720" w:hanging="480"/>
-      </w:pPr>
-    </w:lvl>
-    <w:lvl w:ilvl="1">
-      <w:numFmt w:val="bullet"/>
-      <w:lvlText w:val=" "/>
-      <w:lvlJc w:val="left"/>
-      <w:pPr>
-        <w:ind w:left="1440" w:hanging="480"/>
-      </w:pPr>
-    </w:lvl>
-    <w:lvl w:ilvl="2">
-      <w:numFmt w:val="bullet"/>
-      <w:lvlText w:val=" "/>
-      <w:lvlJc w:val="left"/>
-      <w:pPr>
-        <w:ind w:left="2160" w:hanging="480"/>
-      </w:pPr>
-    </w:lvl>
-    <w:lvl w:ilvl="3">
-      <w:numFmt w:val="bullet"/>
-      <w:lvlText w:val=" "/>
-      <w:lvlJc w:val="left"/>
-      <w:pPr>
-        <w:ind w:left="2880" w:hanging="480"/>
-      </w:pPr>
-    </w:lvl>
-    <w:lvl w:ilvl="4">
-      <w:numFmt w:val="bullet"/>
-      <w:lvlText w:val=" "/>
-      <w:lvlJc w:val="left"/>
-      <w:pPr>
-        <w:ind w:left="3600" w:hanging="480"/>
-      </w:pPr>
-    </w:lvl>
-    <w:lvl w:ilvl="5">
-      <w:numFmt w:val="bullet"/>
-      <w:lvlText w:val=" "/>
-      <w:lvlJc w:val="left"/>
-      <w:pPr>
-        <w:ind w:left="4320" w:hanging="480"/>
-      </w:pPr>
-    </w:lvl>
-    <w:lvl w:ilvl="6">
-      <w:numFmt w:val="bullet"/>
-      <w:lvlText w:val=" "/>
-      <w:lvlJc w:val="left"/>
-      <w:pPr>
-        <w:ind w:left="5040" w:hanging="480"/>
-      </w:pPr>
-    </w:lvl>
-    <w:lvl w:ilvl="7">
-      <w:numFmt w:val="bullet"/>
-      <w:lvlText w:val=" "/>
-      <w:lvlJc w:val="left"/>
-      <w:pPr>
-        <w:ind w:left="5760" w:hanging="480"/>
-      </w:pPr>
-    </w:lvl>
-    <w:lvl w:ilvl="8">
-      <w:numFmt w:val="bullet"/>
-      <w:lvlText w:val=" "/>
-      <w:lvlJc w:val="left"/>
-      <w:pPr>
-        <w:ind w:left="6480" w:hanging="480"/>
-      </w:pPr>
-    </w:lvl>
-  </w:abstractNum>
-  <w:num w16cid:durableId="393309849" w:numId="1">
+  <w:num w:numId="1" w16cid:durableId="393309849">
+    <w:abstractNumId w:val="15"/>
+  </w:num>
+  <w:num w:numId="2" w16cid:durableId="1010183132">
+    <w:abstractNumId w:val="13"/>
+  </w:num>
+  <w:num w:numId="3" w16cid:durableId="750739738">
+    <w:abstractNumId w:val="11"/>
+  </w:num>
+  <w:num w:numId="4" w16cid:durableId="886453316">
+    <w:abstractNumId w:val="7"/>
+  </w:num>
+  <w:num w:numId="5" w16cid:durableId="311712018">
+    <w:abstractNumId w:val="8"/>
+  </w:num>
+  <w:num w:numId="6" w16cid:durableId="2978547">
+    <w:abstractNumId w:val="4"/>
+  </w:num>
+  <w:num w:numId="7" w16cid:durableId="202908394">
+    <w:abstractNumId w:val="2"/>
+  </w:num>
+  <w:num w:numId="8" w16cid:durableId="222373371">
+    <w:abstractNumId w:val="6"/>
+  </w:num>
+  <w:num w:numId="9" w16cid:durableId="499000928">
+    <w:abstractNumId w:val="16"/>
+  </w:num>
+  <w:num w:numId="10" w16cid:durableId="1909612993">
+    <w:abstractNumId w:val="1"/>
+  </w:num>
+  <w:num w:numId="11" w16cid:durableId="991911930">
+    <w:abstractNumId w:val="3"/>
+  </w:num>
+  <w:num w:numId="12" w16cid:durableId="1191649281">
     <w:abstractNumId w:val="14"/>
   </w:num>
-  <w:num w16cid:durableId="1010183132" w:numId="2">
+  <w:num w:numId="13" w16cid:durableId="1171915129">
+    <w:abstractNumId w:val="9"/>
+  </w:num>
+  <w:num w:numId="14" w16cid:durableId="737749201">
+    <w:abstractNumId w:val="10"/>
+  </w:num>
+  <w:num w:numId="15" w16cid:durableId="681932789">
+    <w:abstractNumId w:val="5"/>
+  </w:num>
+  <w:num w:numId="16" w16cid:durableId="1992513898">
     <w:abstractNumId w:val="12"/>
   </w:num>
-  <w:num w16cid:durableId="750739738" w:numId="3">
-    <w:abstractNumId w:val="10"/>
-  </w:num>
-  <w:num w16cid:durableId="886453316" w:numId="4">
-    <w:abstractNumId w:val="6"/>
-  </w:num>
-  <w:num w16cid:durableId="311712018" w:numId="5">
-    <w:abstractNumId w:val="7"/>
-  </w:num>
-  <w:num w16cid:durableId="2978547" w:numId="6">
-    <w:abstractNumId w:val="3"/>
-  </w:num>
-  <w:num w16cid:durableId="202908394" w:numId="7">
-    <w:abstractNumId w:val="1"/>
-  </w:num>
-  <w:num w16cid:durableId="222373371" w:numId="8">
-    <w:abstractNumId w:val="5"/>
-  </w:num>
-  <w:num w16cid:durableId="499000928" w:numId="9">
-    <w:abstractNumId w:val="15"/>
-  </w:num>
-  <w:num w16cid:durableId="1909612993" w:numId="10">
+  <w:num w:numId="17" w16cid:durableId="1166093221">
     <w:abstractNumId w:val="0"/>
-  </w:num>
-  <w:num w16cid:durableId="991911930" w:numId="11">
-    <w:abstractNumId w:val="2"/>
-  </w:num>
-  <w:num w16cid:durableId="1191649281" w:numId="12">
-    <w:abstractNumId w:val="13"/>
-  </w:num>
-  <w:num w16cid:durableId="1171915129" w:numId="13">
-    <w:abstractNumId w:val="8"/>
-  </w:num>
-  <w:num w16cid:durableId="737749201" w:numId="14">
-    <w:abstractNumId w:val="9"/>
-  </w:num>
-  <w:num w16cid:durableId="681932789" w:numId="15">
-    <w:abstractNumId w:val="4"/>
-  </w:num>
-  <w:num w16cid:durableId="1992513898" w:numId="16">
-    <w:abstractNumId w:val="11"/>
-  </w:num>
-  <w:num w:numId="1000">
-    <w:abstractNumId w:val="990"/>
   </w:num>
 </w:numbering>
 </file>
 
 <file path=word/styles.xml><?xml version="1.0" encoding="utf-8"?>
-<w:styles xmlns:mc="http://schemas.openxmlformats.org/markup-compatibility/2006" xmlns:r="http://schemas.openxmlformats.org/officeDocument/2006/relationships" xmlns:w="http://schemas.openxmlformats.org/wordprocessingml/2006/main" xmlns:w14="http://schemas.microsoft.com/office/word/2010/wordml" xmlns:w15="http://schemas.microsoft.com/office/word/2012/wordml" xmlns:w16="http://schemas.microsoft.com/office/word/2018/wordml" xmlns:w16cex="http://schemas.microsoft.com/office/word/2018/wordml/cex" xmlns:w16cid="http://schemas.microsoft.com/office/word/2016/wordml/cid" xmlns:w16sdtdh="http://schemas.microsoft.com/office/word/2020/wordml/sdtdatahash" xmlns:w16se="http://schemas.microsoft.com/office/word/2015/wordml/symex" mc:Ignorable="w14 w15 w16se w16cid w16 w16cex w16sdtdh">
+<w:styles xmlns:mc="http://schemas.openxmlformats.org/markup-compatibility/2006" xmlns:r="http://schemas.openxmlformats.org/officeDocument/2006/relationships" xmlns:w="http://schemas.openxmlformats.org/wordprocessingml/2006/main" xmlns:w14="http://schemas.microsoft.com/office/word/2010/wordml" xmlns:w15="http://schemas.microsoft.com/office/word/2012/wordml" xmlns:w16cex="http://schemas.microsoft.com/office/word/2018/wordml/cex" xmlns:w16cid="http://schemas.microsoft.com/office/word/2016/wordml/cid" xmlns:w16="http://schemas.microsoft.com/office/word/2018/wordml" xmlns:w16sdtdh="http://schemas.microsoft.com/office/word/2020/wordml/sdtdatahash" xmlns:w16se="http://schemas.microsoft.com/office/word/2015/wordml/symex" mc:Ignorable="w14 w15 w16se w16cid w16 w16cex w16sdtdh">
   <w:docDefaults>
     <w:rPrDefault>
       <w:rPr>
-        <w:rFonts w:asciiTheme="minorHAnsi" w:cstheme="minorBidi" w:eastAsiaTheme="minorEastAsia" w:hAnsiTheme="minorHAnsi"/>
+        <w:rFonts w:asciiTheme="minorHAnsi" w:eastAsiaTheme="minorEastAsia" w:hAnsiTheme="minorHAnsi" w:cstheme="minorBidi"/>
         <w:sz w:val="24"/>
         <w:szCs w:val="24"/>
-        <w:lang w:bidi="ar-SA" w:eastAsia="en-US" w:val="en-US"/>
+        <w:lang w:val="en-US" w:eastAsia="en-US" w:bidi="ar-SA"/>
       </w:rPr>
     </w:rPrDefault>
     <w:pPrDefault>
@@ -2139,7 +2071,7 @@
       </w:pPr>
     </w:pPrDefault>
   </w:docDefaults>
-  <w:latentStyles w:count="376" w:defLockedState="0" w:defQFormat="0" w:defSemiHidden="0" w:defUIPriority="0" w:defUnhideWhenUsed="0">
+  <w:latentStyles w:defLockedState="0" w:defUIPriority="0" w:defSemiHidden="0" w:defUnhideWhenUsed="0" w:defQFormat="0" w:count="376">
     <w:lsdException w:name="heading 5" w:semiHidden="1" w:unhideWhenUsed="1"/>
     <w:lsdException w:name="index 2" w:semiHidden="1" w:unhideWhenUsed="1"/>
     <w:lsdException w:name="index 3" w:semiHidden="1" w:unhideWhenUsed="1"/>
@@ -2164,7 +2096,7 @@
     <w:lsdException w:name="header" w:semiHidden="1" w:uiPriority="99" w:unhideWhenUsed="1"/>
     <w:lsdException w:name="footer" w:semiHidden="1" w:uiPriority="99" w:unhideWhenUsed="1"/>
     <w:lsdException w:name="index heading" w:semiHidden="1" w:unhideWhenUsed="1"/>
-    <w:lsdException w:name="caption" w:qFormat="1" w:semiHidden="1" w:uiPriority="35" w:unhideWhenUsed="1"/>
+    <w:lsdException w:name="caption" w:semiHidden="1" w:uiPriority="35" w:unhideWhenUsed="1" w:qFormat="1"/>
     <w:lsdException w:name="table of figures" w:semiHidden="1" w:unhideWhenUsed="1"/>
     <w:lsdException w:name="envelope address" w:semiHidden="1" w:unhideWhenUsed="1"/>
     <w:lsdException w:name="envelope return" w:semiHidden="1" w:unhideWhenUsed="1"/>
@@ -2192,7 +2124,7 @@
     <w:lsdException w:name="Closing" w:semiHidden="1" w:unhideWhenUsed="1"/>
     <w:lsdException w:name="Signature" w:semiHidden="1" w:unhideWhenUsed="1"/>
     <w:lsdException w:name="Default Paragraph Font" w:semiHidden="1" w:unhideWhenUsed="1"/>
-    <w:lsdException w:name="Body Text" w:qFormat="1" w:semiHidden="1" w:unhideWhenUsed="1"/>
+    <w:lsdException w:name="Body Text" w:semiHidden="1" w:unhideWhenUsed="1" w:qFormat="1"/>
     <w:lsdException w:name="Body Text Indent" w:semiHidden="1" w:unhideWhenUsed="1"/>
     <w:lsdException w:name="List Continue" w:semiHidden="1" w:unhideWhenUsed="1"/>
     <w:lsdException w:name="List Continue 2" w:semiHidden="1" w:unhideWhenUsed="1"/>
@@ -2477,7 +2409,7 @@
     <w:lsdException w:name="Unresolved Mention" w:semiHidden="1" w:uiPriority="99" w:unhideWhenUsed="1"/>
     <w:lsdException w:name="Smart Link" w:semiHidden="1" w:uiPriority="99" w:unhideWhenUsed="1"/>
   </w:latentStyles>
-  <w:style w:default="1" w:styleId="Normal" w:type="paragraph">
+  <w:style w:type="paragraph" w:default="1" w:styleId="Normal">
     <w:name w:val="Normal"/>
     <w:qFormat/>
     <w:rsid w:val="00A57BCC"/>
@@ -2486,7 +2418,7 @@
       <w:spacing w:line="288" w:lineRule="auto"/>
     </w:pPr>
   </w:style>
-  <w:style w:styleId="Heading1" w:type="paragraph">
+  <w:style w:type="paragraph" w:styleId="Heading1">
     <w:name w:val="heading 1"/>
     <w:basedOn w:val="Normal"/>
     <w:next w:val="BodyText"/>
@@ -2499,21 +2431,21 @@
       <w:numPr>
         <w:numId w:val="2"/>
       </w:numPr>
-      <w:spacing w:after="240" w:before="480"/>
+      <w:spacing w:before="480" w:after="240"/>
       <w:jc w:val="center"/>
       <w:outlineLvl w:val="0"/>
     </w:pPr>
     <w:rPr>
-      <w:rFonts w:asciiTheme="majorHAnsi" w:cs="Times New Roman (Headings CS)" w:eastAsiaTheme="majorEastAsia" w:hAnsiTheme="majorHAnsi"/>
+      <w:rFonts w:asciiTheme="majorHAnsi" w:eastAsiaTheme="majorEastAsia" w:hAnsiTheme="majorHAnsi" w:cs="Times New Roman (Headings CS)"/>
       <w:b/>
       <w:bCs/>
       <w:caps/>
-      <w:color w:themeColor="accent1" w:val="000000"/>
+      <w:color w:val="000000" w:themeColor="accent1"/>
       <w:spacing w:val="2"/>
       <w:szCs w:val="32"/>
     </w:rPr>
   </w:style>
-  <w:style w:styleId="Heading2" w:type="paragraph">
+  <w:style w:type="paragraph" w:styleId="Heading2">
     <w:name w:val="heading 2"/>
     <w:basedOn w:val="Normal"/>
     <w:next w:val="BodyText"/>
@@ -2529,19 +2461,19 @@
         <w:ilvl w:val="1"/>
         <w:numId w:val="2"/>
       </w:numPr>
-      <w:spacing w:after="100" w:before="200"/>
+      <w:spacing w:before="200" w:after="100"/>
       <w:jc w:val="center"/>
       <w:outlineLvl w:val="1"/>
     </w:pPr>
     <w:rPr>
-      <w:rFonts w:asciiTheme="majorHAnsi" w:cstheme="majorBidi" w:eastAsiaTheme="majorEastAsia" w:hAnsiTheme="majorHAnsi"/>
+      <w:rFonts w:asciiTheme="majorHAnsi" w:eastAsiaTheme="majorEastAsia" w:hAnsiTheme="majorHAnsi" w:cstheme="majorBidi"/>
       <w:b/>
       <w:bCs/>
-      <w:color w:themeColor="accent1" w:val="000000"/>
+      <w:color w:val="000000" w:themeColor="accent1"/>
       <w:szCs w:val="28"/>
     </w:rPr>
   </w:style>
-  <w:style w:styleId="Heading3" w:type="paragraph">
+  <w:style w:type="paragraph" w:styleId="Heading3">
     <w:name w:val="heading 3"/>
     <w:basedOn w:val="Normal"/>
     <w:next w:val="BodyText"/>
@@ -2556,18 +2488,18 @@
         <w:ilvl w:val="2"/>
         <w:numId w:val="2"/>
       </w:numPr>
-      <w:spacing w:after="100" w:before="200"/>
+      <w:spacing w:before="200" w:after="100"/>
       <w:jc w:val="center"/>
       <w:outlineLvl w:val="2"/>
     </w:pPr>
     <w:rPr>
-      <w:rFonts w:asciiTheme="majorHAnsi" w:cstheme="majorBidi" w:eastAsiaTheme="majorEastAsia" w:hAnsiTheme="majorHAnsi"/>
+      <w:rFonts w:asciiTheme="majorHAnsi" w:eastAsiaTheme="majorEastAsia" w:hAnsiTheme="majorHAnsi" w:cstheme="majorBidi"/>
       <w:bCs/>
       <w:i/>
-      <w:color w:themeColor="accent1" w:val="000000"/>
-    </w:rPr>
-  </w:style>
-  <w:style w:styleId="Heading4" w:type="paragraph">
+      <w:color w:val="000000" w:themeColor="accent1"/>
+    </w:rPr>
+  </w:style>
+  <w:style w:type="paragraph" w:styleId="Heading4">
     <w:name w:val="heading 4"/>
     <w:basedOn w:val="Normal"/>
     <w:next w:val="BodyText"/>
@@ -2582,17 +2514,17 @@
         <w:ilvl w:val="3"/>
         <w:numId w:val="2"/>
       </w:numPr>
-      <w:spacing w:after="0" w:before="200"/>
+      <w:spacing w:before="200" w:after="0"/>
       <w:outlineLvl w:val="3"/>
     </w:pPr>
     <w:rPr>
-      <w:rFonts w:asciiTheme="majorHAnsi" w:cstheme="majorBidi" w:eastAsiaTheme="majorEastAsia" w:hAnsiTheme="majorHAnsi"/>
+      <w:rFonts w:asciiTheme="majorHAnsi" w:eastAsiaTheme="majorEastAsia" w:hAnsiTheme="majorHAnsi" w:cstheme="majorBidi"/>
       <w:bCs/>
       <w:i/>
-      <w:color w:themeColor="accent1" w:val="000000"/>
-    </w:rPr>
-  </w:style>
-  <w:style w:styleId="Heading5" w:type="paragraph">
+      <w:color w:val="000000" w:themeColor="accent1"/>
+    </w:rPr>
+  </w:style>
+  <w:style w:type="paragraph" w:styleId="Heading5">
     <w:name w:val="heading 5"/>
     <w:basedOn w:val="Normal"/>
     <w:next w:val="BodyText"/>
@@ -2607,16 +2539,16 @@
         <w:ilvl w:val="4"/>
         <w:numId w:val="2"/>
       </w:numPr>
-      <w:spacing w:after="0" w:before="200"/>
+      <w:spacing w:before="200" w:after="0"/>
       <w:outlineLvl w:val="4"/>
     </w:pPr>
     <w:rPr>
-      <w:rFonts w:asciiTheme="majorHAnsi" w:cstheme="majorBidi" w:eastAsiaTheme="majorEastAsia" w:hAnsiTheme="majorHAnsi"/>
+      <w:rFonts w:asciiTheme="majorHAnsi" w:eastAsiaTheme="majorEastAsia" w:hAnsiTheme="majorHAnsi" w:cstheme="majorBidi"/>
       <w:iCs/>
-      <w:color w:themeColor="accent1" w:val="000000"/>
-    </w:rPr>
-  </w:style>
-  <w:style w:styleId="Heading6" w:type="paragraph">
+      <w:color w:val="000000" w:themeColor="accent1"/>
+    </w:rPr>
+  </w:style>
+  <w:style w:type="paragraph" w:styleId="Heading6">
     <w:name w:val="heading 6"/>
     <w:basedOn w:val="Normal"/>
     <w:next w:val="BodyText"/>
@@ -2631,15 +2563,15 @@
         <w:ilvl w:val="5"/>
         <w:numId w:val="2"/>
       </w:numPr>
-      <w:spacing w:after="0" w:before="200"/>
+      <w:spacing w:before="200" w:after="0"/>
       <w:outlineLvl w:val="5"/>
     </w:pPr>
     <w:rPr>
-      <w:rFonts w:asciiTheme="majorHAnsi" w:cstheme="majorBidi" w:eastAsiaTheme="majorEastAsia" w:hAnsiTheme="majorHAnsi"/>
-      <w:color w:themeColor="accent1" w:val="000000"/>
-    </w:rPr>
-  </w:style>
-  <w:style w:styleId="Heading7" w:type="paragraph">
+      <w:rFonts w:asciiTheme="majorHAnsi" w:eastAsiaTheme="majorEastAsia" w:hAnsiTheme="majorHAnsi" w:cstheme="majorBidi"/>
+      <w:color w:val="000000" w:themeColor="accent1"/>
+    </w:rPr>
+  </w:style>
+  <w:style w:type="paragraph" w:styleId="Heading7">
     <w:name w:val="heading 7"/>
     <w:basedOn w:val="Normal"/>
     <w:next w:val="BodyText"/>
@@ -2654,15 +2586,15 @@
         <w:ilvl w:val="6"/>
         <w:numId w:val="2"/>
       </w:numPr>
-      <w:spacing w:after="0" w:before="200"/>
+      <w:spacing w:before="200" w:after="0"/>
       <w:outlineLvl w:val="6"/>
     </w:pPr>
     <w:rPr>
-      <w:rFonts w:asciiTheme="majorHAnsi" w:cstheme="majorBidi" w:eastAsiaTheme="majorEastAsia" w:hAnsiTheme="majorHAnsi"/>
-      <w:color w:themeColor="accent1" w:val="000000"/>
-    </w:rPr>
-  </w:style>
-  <w:style w:styleId="Heading8" w:type="paragraph">
+      <w:rFonts w:asciiTheme="majorHAnsi" w:eastAsiaTheme="majorEastAsia" w:hAnsiTheme="majorHAnsi" w:cstheme="majorBidi"/>
+      <w:color w:val="000000" w:themeColor="accent1"/>
+    </w:rPr>
+  </w:style>
+  <w:style w:type="paragraph" w:styleId="Heading8">
     <w:name w:val="heading 8"/>
     <w:basedOn w:val="Normal"/>
     <w:next w:val="BodyText"/>
@@ -2677,15 +2609,15 @@
         <w:ilvl w:val="7"/>
         <w:numId w:val="2"/>
       </w:numPr>
-      <w:spacing w:after="0" w:before="200"/>
+      <w:spacing w:before="200" w:after="0"/>
       <w:outlineLvl w:val="7"/>
     </w:pPr>
     <w:rPr>
-      <w:rFonts w:asciiTheme="majorHAnsi" w:cstheme="majorBidi" w:eastAsiaTheme="majorEastAsia" w:hAnsiTheme="majorHAnsi"/>
-      <w:color w:themeColor="accent1" w:val="000000"/>
-    </w:rPr>
-  </w:style>
-  <w:style w:styleId="Heading9" w:type="paragraph">
+      <w:rFonts w:asciiTheme="majorHAnsi" w:eastAsiaTheme="majorEastAsia" w:hAnsiTheme="majorHAnsi" w:cstheme="majorBidi"/>
+      <w:color w:val="000000" w:themeColor="accent1"/>
+    </w:rPr>
+  </w:style>
+  <w:style w:type="paragraph" w:styleId="Heading9">
     <w:name w:val="heading 9"/>
     <w:basedOn w:val="Normal"/>
     <w:next w:val="BodyText"/>
@@ -2700,42 +2632,42 @@
         <w:ilvl w:val="8"/>
         <w:numId w:val="2"/>
       </w:numPr>
-      <w:spacing w:after="0" w:before="200"/>
+      <w:spacing w:before="200" w:after="0"/>
       <w:outlineLvl w:val="8"/>
     </w:pPr>
     <w:rPr>
-      <w:rFonts w:asciiTheme="majorHAnsi" w:cstheme="majorBidi" w:eastAsiaTheme="majorEastAsia" w:hAnsiTheme="majorHAnsi"/>
-      <w:color w:themeColor="accent1" w:val="000000"/>
-    </w:rPr>
-  </w:style>
-  <w:style w:default="1" w:styleId="DefaultParagraphFont" w:type="character">
+      <w:rFonts w:asciiTheme="majorHAnsi" w:eastAsiaTheme="majorEastAsia" w:hAnsiTheme="majorHAnsi" w:cstheme="majorBidi"/>
+      <w:color w:val="000000" w:themeColor="accent1"/>
+    </w:rPr>
+  </w:style>
+  <w:style w:type="character" w:default="1" w:styleId="DefaultParagraphFont">
     <w:name w:val="Default Paragraph Font"/>
     <w:uiPriority w:val="1"/>
     <w:semiHidden/>
     <w:unhideWhenUsed/>
   </w:style>
-  <w:style w:default="1" w:styleId="TableNormal" w:type="table">
+  <w:style w:type="table" w:default="1" w:styleId="TableNormal">
     <w:name w:val="Normal Table"/>
     <w:uiPriority w:val="99"/>
     <w:semiHidden/>
     <w:unhideWhenUsed/>
     <w:tblPr>
-      <w:tblInd w:type="dxa" w:w="0"/>
+      <w:tblInd w:w="0" w:type="dxa"/>
       <w:tblCellMar>
-        <w:top w:type="dxa" w:w="0"/>
-        <w:left w:type="dxa" w:w="108"/>
-        <w:bottom w:type="dxa" w:w="0"/>
-        <w:right w:type="dxa" w:w="108"/>
+        <w:top w:w="0" w:type="dxa"/>
+        <w:left w:w="108" w:type="dxa"/>
+        <w:bottom w:w="0" w:type="dxa"/>
+        <w:right w:w="108" w:type="dxa"/>
       </w:tblCellMar>
     </w:tblPr>
   </w:style>
-  <w:style w:default="1" w:styleId="NoList" w:type="numbering">
+  <w:style w:type="numbering" w:default="1" w:styleId="NoList">
     <w:name w:val="No List"/>
     <w:uiPriority w:val="99"/>
     <w:semiHidden/>
     <w:unhideWhenUsed/>
   </w:style>
-  <w:style w:styleId="BodyText" w:type="paragraph">
+  <w:style w:type="paragraph" w:styleId="BodyText">
     <w:name w:val="Body Text"/>
     <w:basedOn w:val="Normal"/>
     <w:link w:val="BodyTextChar"/>
@@ -2747,21 +2679,21 @@
       <w:jc w:val="both"/>
     </w:pPr>
   </w:style>
-  <w:style w:customStyle="1" w:styleId="FirstParagraph" w:type="paragraph">
+  <w:style w:type="paragraph" w:customStyle="1" w:styleId="FirstParagraph">
     <w:name w:val="First Paragraph"/>
     <w:basedOn w:val="BodyText"/>
     <w:next w:val="BodyText"/>
     <w:qFormat/>
   </w:style>
-  <w:style w:customStyle="1" w:styleId="Compact" w:type="paragraph">
+  <w:style w:type="paragraph" w:customStyle="1" w:styleId="Compact">
     <w:name w:val="Compact"/>
     <w:basedOn w:val="BodyText"/>
     <w:qFormat/>
     <w:pPr>
-      <w:spacing w:after="36" w:before="36"/>
-    </w:pPr>
-  </w:style>
-  <w:style w:styleId="Title" w:type="paragraph">
+      <w:spacing w:before="36" w:after="36"/>
+    </w:pPr>
+  </w:style>
+  <w:style w:type="paragraph" w:styleId="Title">
     <w:name w:val="Title"/>
     <w:basedOn w:val="Normal"/>
     <w:next w:val="BodyText"/>
@@ -2770,19 +2702,19 @@
     <w:pPr>
       <w:keepNext/>
       <w:keepLines/>
-      <w:spacing w:after="240" w:before="480"/>
+      <w:spacing w:before="480" w:after="240"/>
       <w:jc w:val="center"/>
     </w:pPr>
     <w:rPr>
-      <w:rFonts w:asciiTheme="majorHAnsi" w:cstheme="majorBidi" w:eastAsiaTheme="majorEastAsia" w:hAnsiTheme="majorHAnsi"/>
+      <w:rFonts w:asciiTheme="majorHAnsi" w:eastAsiaTheme="majorEastAsia" w:hAnsiTheme="majorHAnsi" w:cstheme="majorBidi"/>
       <w:b/>
       <w:bCs/>
-      <w:color w:themeColor="accent1" w:themeShade="B5" w:val="000000"/>
+      <w:color w:val="000000" w:themeColor="accent1" w:themeShade="B5"/>
       <w:sz w:val="28"/>
       <w:szCs w:val="36"/>
     </w:rPr>
   </w:style>
-  <w:style w:styleId="Subtitle" w:type="paragraph">
+  <w:style w:type="paragraph" w:styleId="Subtitle">
     <w:name w:val="Subtitle"/>
     <w:basedOn w:val="Title"/>
     <w:next w:val="BodyText"/>
@@ -2795,17 +2727,19 @@
       <w:szCs w:val="30"/>
     </w:rPr>
   </w:style>
-  <w:style w:customStyle="1" w:styleId="Author" w:type="paragraph">
+  <w:style w:type="paragraph" w:customStyle="1" w:styleId="Author">
     <w:name w:val="Author"/>
     <w:next w:val="BodyText"/>
     <w:qFormat/>
+    <w:rsid w:val="001A73AE"/>
     <w:pPr>
       <w:keepNext/>
       <w:keepLines/>
+      <w:spacing w:before="200" w:after="0"/>
       <w:jc w:val="center"/>
     </w:pPr>
   </w:style>
-  <w:style w:styleId="Date" w:type="paragraph">
+  <w:style w:type="paragraph" w:styleId="Date">
     <w:name w:val="Date"/>
     <w:next w:val="BodyText"/>
     <w:link w:val="DateChar"/>
@@ -2816,7 +2750,7 @@
       <w:jc w:val="center"/>
     </w:pPr>
   </w:style>
-  <w:style w:customStyle="1" w:styleId="Abstract" w:type="paragraph">
+  <w:style w:type="paragraph" w:customStyle="1" w:styleId="Abstract">
     <w:name w:val="Abstract"/>
     <w:basedOn w:val="Normal"/>
     <w:next w:val="BodyText"/>
@@ -2825,7 +2759,7 @@
     <w:pPr>
       <w:keepNext/>
       <w:keepLines/>
-      <w:spacing w:after="300" w:before="300"/>
+      <w:spacing w:before="300" w:after="300"/>
       <w:ind w:left="720" w:right="720"/>
       <w:mirrorIndents/>
       <w:jc w:val="both"/>
@@ -2835,24 +2769,24 @@
       <w:szCs w:val="20"/>
     </w:rPr>
   </w:style>
-  <w:style w:styleId="Bibliography" w:type="paragraph">
+  <w:style w:type="paragraph" w:styleId="Bibliography">
     <w:name w:val="Bibliography"/>
     <w:basedOn w:val="Normal"/>
     <w:qFormat/>
     <w:rsid w:val="00351978"/>
     <w:pPr>
       <w:tabs>
-        <w:tab w:pos="500" w:val="left"/>
+        <w:tab w:val="left" w:pos="500"/>
       </w:tabs>
-      <w:spacing w:after="50" w:afterLines="50" w:line="240" w:lineRule="auto"/>
-      <w:ind w:hanging="200" w:hangingChars="200" w:left="200"/>
+      <w:spacing w:afterLines="50" w:after="50" w:line="240" w:lineRule="auto"/>
+      <w:ind w:left="200" w:hangingChars="200" w:hanging="200"/>
     </w:pPr>
     <w:rPr>
       <w:rFonts w:cs="Times New Roman (正文 CS 字体)"/>
       <w:sz w:val="21"/>
     </w:rPr>
   </w:style>
-  <w:style w:styleId="BlockText" w:type="paragraph">
+  <w:style w:type="paragraph" w:styleId="BlockText">
     <w:name w:val="Block Text"/>
     <w:basedOn w:val="BodyText"/>
     <w:next w:val="BodyText"/>
@@ -2860,11 +2794,11 @@
     <w:unhideWhenUsed/>
     <w:qFormat/>
     <w:pPr>
-      <w:spacing w:after="100" w:before="100"/>
+      <w:spacing w:before="100" w:after="100"/>
       <w:ind w:left="480" w:right="480"/>
     </w:pPr>
   </w:style>
-  <w:style w:styleId="FootnoteText" w:type="paragraph">
+  <w:style w:type="paragraph" w:styleId="FootnoteText">
     <w:name w:val="footnote text"/>
     <w:basedOn w:val="Normal"/>
     <w:link w:val="FootnoteTextChar"/>
@@ -2880,22 +2814,22 @@
       <w:sz w:val="16"/>
     </w:rPr>
   </w:style>
-  <w:style w:customStyle="1" w:styleId="Table" w:type="table">
+  <w:style w:type="table" w:customStyle="1" w:styleId="Table">
     <w:name w:val="Table"/>
     <w:semiHidden/>
     <w:unhideWhenUsed/>
     <w:qFormat/>
     <w:tblPr>
-      <w:tblInd w:type="dxa" w:w="0"/>
+      <w:tblInd w:w="0" w:type="dxa"/>
       <w:tblCellMar>
-        <w:top w:type="dxa" w:w="0"/>
-        <w:left w:type="dxa" w:w="108"/>
-        <w:bottom w:type="dxa" w:w="0"/>
-        <w:right w:type="dxa" w:w="108"/>
+        <w:top w:w="0" w:type="dxa"/>
+        <w:left w:w="108" w:type="dxa"/>
+        <w:bottom w:w="0" w:type="dxa"/>
+        <w:right w:w="108" w:type="dxa"/>
       </w:tblCellMar>
     </w:tblPr>
   </w:style>
-  <w:style w:customStyle="1" w:styleId="DefinitionTerm" w:type="paragraph">
+  <w:style w:type="paragraph" w:customStyle="1" w:styleId="DefinitionTerm">
     <w:name w:val="Definition Term"/>
     <w:basedOn w:val="Normal"/>
     <w:next w:val="Definition"/>
@@ -2908,11 +2842,11 @@
       <w:b/>
     </w:rPr>
   </w:style>
-  <w:style w:customStyle="1" w:styleId="Definition" w:type="paragraph">
+  <w:style w:type="paragraph" w:customStyle="1" w:styleId="Definition">
     <w:name w:val="Definition"/>
     <w:basedOn w:val="Normal"/>
   </w:style>
-  <w:style w:styleId="Caption" w:type="paragraph">
+  <w:style w:type="paragraph" w:styleId="Caption">
     <w:name w:val="caption"/>
     <w:basedOn w:val="Normal"/>
     <w:link w:val="CaptionChar"/>
@@ -2925,7 +2859,7 @@
       <w:i/>
     </w:rPr>
   </w:style>
-  <w:style w:customStyle="1" w:styleId="TableCaption" w:type="paragraph">
+  <w:style w:type="paragraph" w:customStyle="1" w:styleId="TableCaption">
     <w:name w:val="Table Caption"/>
     <w:basedOn w:val="Caption"/>
     <w:rsid w:val="00EA45C3"/>
@@ -2942,7 +2876,7 @@
       <w:iCs/>
     </w:rPr>
   </w:style>
-  <w:style w:customStyle="1" w:styleId="ImageCaption" w:type="paragraph">
+  <w:style w:type="paragraph" w:customStyle="1" w:styleId="ImageCaption">
     <w:name w:val="Image Caption"/>
     <w:basedOn w:val="Caption"/>
     <w:rsid w:val="00EA45C3"/>
@@ -2956,11 +2890,11 @@
       <w:i w:val="0"/>
     </w:rPr>
   </w:style>
-  <w:style w:customStyle="1" w:styleId="Figure" w:type="paragraph">
+  <w:style w:type="paragraph" w:customStyle="1" w:styleId="Figure">
     <w:name w:val="Figure"/>
     <w:basedOn w:val="Normal"/>
   </w:style>
-  <w:style w:customStyle="1" w:styleId="CaptionedFigure" w:type="paragraph">
+  <w:style w:type="paragraph" w:customStyle="1" w:styleId="CaptionedFigure">
     <w:name w:val="Captioned Figure"/>
     <w:basedOn w:val="Figure"/>
     <w:rsid w:val="00635F73"/>
@@ -2969,12 +2903,12 @@
       <w:jc w:val="center"/>
     </w:pPr>
   </w:style>
-  <w:style w:customStyle="1" w:styleId="CaptionChar" w:type="character">
+  <w:style w:type="character" w:customStyle="1" w:styleId="CaptionChar">
     <w:name w:val="Caption Char"/>
     <w:basedOn w:val="DefaultParagraphFont"/>
     <w:link w:val="Caption"/>
   </w:style>
-  <w:style w:customStyle="1" w:styleId="VerbatimChar" w:type="character">
+  <w:style w:type="character" w:customStyle="1" w:styleId="VerbatimChar">
     <w:name w:val="Verbatim Char"/>
     <w:basedOn w:val="CaptionChar"/>
     <w:link w:val="SourceCode"/>
@@ -2983,21 +2917,21 @@
       <w:sz w:val="22"/>
     </w:rPr>
   </w:style>
-  <w:style w:styleId="FootnoteReference" w:type="character">
+  <w:style w:type="character" w:styleId="FootnoteReference">
     <w:name w:val="footnote reference"/>
     <w:basedOn w:val="CaptionChar"/>
     <w:rPr>
       <w:vertAlign w:val="superscript"/>
     </w:rPr>
   </w:style>
-  <w:style w:styleId="Hyperlink" w:type="character">
+  <w:style w:type="character" w:styleId="Hyperlink">
     <w:name w:val="Hyperlink"/>
     <w:basedOn w:val="CaptionChar"/>
     <w:rPr>
-      <w:color w:themeColor="accent1" w:val="000000"/>
-    </w:rPr>
-  </w:style>
-  <w:style w:styleId="TOCHeading" w:type="paragraph">
+      <w:color w:val="000000" w:themeColor="accent1"/>
+    </w:rPr>
+  </w:style>
+  <w:style w:type="paragraph" w:styleId="TOCHeading">
     <w:name w:val="TOC Heading"/>
     <w:basedOn w:val="Heading1"/>
     <w:next w:val="BodyText"/>
@@ -3011,10 +2945,10 @@
     <w:rPr>
       <w:b w:val="0"/>
       <w:bCs w:val="0"/>
-      <w:color w:themeColor="accent1" w:themeShade="BF" w:val="000000"/>
-    </w:rPr>
-  </w:style>
-  <w:style w:customStyle="1" w:styleId="SourceCode" w:type="paragraph">
+      <w:color w:val="000000" w:themeColor="accent1" w:themeShade="BF"/>
+    </w:rPr>
+  </w:style>
+  <w:style w:type="paragraph" w:customStyle="1" w:styleId="SourceCode">
     <w:name w:val="Source Code"/>
     <w:basedOn w:val="Normal"/>
     <w:link w:val="VerbatimChar"/>
@@ -3022,7 +2956,7 @@
       <w:wordWrap w:val="0"/>
     </w:pPr>
   </w:style>
-  <w:style w:customStyle="1" w:styleId="KeywordTok" w:type="character">
+  <w:style w:type="character" w:customStyle="1" w:styleId="KeywordTok">
     <w:name w:val="KeywordTok"/>
     <w:basedOn w:val="VerbatimChar"/>
     <w:rPr>
@@ -3032,7 +2966,7 @@
       <w:sz w:val="22"/>
     </w:rPr>
   </w:style>
-  <w:style w:customStyle="1" w:styleId="DataTypeTok" w:type="character">
+  <w:style w:type="character" w:customStyle="1" w:styleId="DataTypeTok">
     <w:name w:val="DataTypeTok"/>
     <w:basedOn w:val="VerbatimChar"/>
     <w:rPr>
@@ -3041,7 +2975,7 @@
       <w:sz w:val="22"/>
     </w:rPr>
   </w:style>
-  <w:style w:customStyle="1" w:styleId="DecValTok" w:type="character">
+  <w:style w:type="character" w:customStyle="1" w:styleId="DecValTok">
     <w:name w:val="DecValTok"/>
     <w:basedOn w:val="VerbatimChar"/>
     <w:rPr>
@@ -3050,7 +2984,7 @@
       <w:sz w:val="22"/>
     </w:rPr>
   </w:style>
-  <w:style w:customStyle="1" w:styleId="BaseNTok" w:type="character">
+  <w:style w:type="character" w:customStyle="1" w:styleId="BaseNTok">
     <w:name w:val="BaseNTok"/>
     <w:basedOn w:val="VerbatimChar"/>
     <w:rPr>
@@ -3059,7 +2993,7 @@
       <w:sz w:val="22"/>
     </w:rPr>
   </w:style>
-  <w:style w:customStyle="1" w:styleId="FloatTok" w:type="character">
+  <w:style w:type="character" w:customStyle="1" w:styleId="FloatTok">
     <w:name w:val="FloatTok"/>
     <w:basedOn w:val="VerbatimChar"/>
     <w:rPr>
@@ -3068,7 +3002,7 @@
       <w:sz w:val="22"/>
     </w:rPr>
   </w:style>
-  <w:style w:customStyle="1" w:styleId="ConstantTok" w:type="character">
+  <w:style w:type="character" w:customStyle="1" w:styleId="ConstantTok">
     <w:name w:val="ConstantTok"/>
     <w:basedOn w:val="VerbatimChar"/>
     <w:rPr>
@@ -3077,7 +3011,7 @@
       <w:sz w:val="22"/>
     </w:rPr>
   </w:style>
-  <w:style w:customStyle="1" w:styleId="CharTok" w:type="character">
+  <w:style w:type="character" w:customStyle="1" w:styleId="CharTok">
     <w:name w:val="CharTok"/>
     <w:basedOn w:val="VerbatimChar"/>
     <w:rPr>
@@ -3086,7 +3020,7 @@
       <w:sz w:val="22"/>
     </w:rPr>
   </w:style>
-  <w:style w:customStyle="1" w:styleId="SpecialCharTok" w:type="character">
+  <w:style w:type="character" w:customStyle="1" w:styleId="SpecialCharTok">
     <w:name w:val="SpecialCharTok"/>
     <w:basedOn w:val="VerbatimChar"/>
     <w:rPr>
@@ -3095,7 +3029,7 @@
       <w:sz w:val="22"/>
     </w:rPr>
   </w:style>
-  <w:style w:customStyle="1" w:styleId="StringTok" w:type="character">
+  <w:style w:type="character" w:customStyle="1" w:styleId="StringTok">
     <w:name w:val="StringTok"/>
     <w:basedOn w:val="VerbatimChar"/>
     <w:rPr>
@@ -3104,7 +3038,7 @@
       <w:sz w:val="22"/>
     </w:rPr>
   </w:style>
-  <w:style w:customStyle="1" w:styleId="VerbatimStringTok" w:type="character">
+  <w:style w:type="character" w:customStyle="1" w:styleId="VerbatimStringTok">
     <w:name w:val="VerbatimStringTok"/>
     <w:basedOn w:val="VerbatimChar"/>
     <w:rPr>
@@ -3113,7 +3047,7 @@
       <w:sz w:val="22"/>
     </w:rPr>
   </w:style>
-  <w:style w:customStyle="1" w:styleId="SpecialStringTok" w:type="character">
+  <w:style w:type="character" w:customStyle="1" w:styleId="SpecialStringTok">
     <w:name w:val="SpecialStringTok"/>
     <w:basedOn w:val="VerbatimChar"/>
     <w:rPr>
@@ -3122,7 +3056,7 @@
       <w:sz w:val="22"/>
     </w:rPr>
   </w:style>
-  <w:style w:customStyle="1" w:styleId="ImportTok" w:type="character">
+  <w:style w:type="character" w:customStyle="1" w:styleId="ImportTok">
     <w:name w:val="ImportTok"/>
     <w:basedOn w:val="VerbatimChar"/>
     <w:rPr>
@@ -3130,7 +3064,7 @@
       <w:sz w:val="22"/>
     </w:rPr>
   </w:style>
-  <w:style w:customStyle="1" w:styleId="CommentTok" w:type="character">
+  <w:style w:type="character" w:customStyle="1" w:styleId="CommentTok">
     <w:name w:val="CommentTok"/>
     <w:basedOn w:val="VerbatimChar"/>
     <w:rPr>
@@ -3140,7 +3074,7 @@
       <w:sz w:val="22"/>
     </w:rPr>
   </w:style>
-  <w:style w:customStyle="1" w:styleId="DocumentationTok" w:type="character">
+  <w:style w:type="character" w:customStyle="1" w:styleId="DocumentationTok">
     <w:name w:val="DocumentationTok"/>
     <w:basedOn w:val="VerbatimChar"/>
     <w:rPr>
@@ -3150,7 +3084,7 @@
       <w:sz w:val="22"/>
     </w:rPr>
   </w:style>
-  <w:style w:customStyle="1" w:styleId="AnnotationTok" w:type="character">
+  <w:style w:type="character" w:customStyle="1" w:styleId="AnnotationTok">
     <w:name w:val="AnnotationTok"/>
     <w:basedOn w:val="VerbatimChar"/>
     <w:rPr>
@@ -3161,7 +3095,7 @@
       <w:sz w:val="22"/>
     </w:rPr>
   </w:style>
-  <w:style w:customStyle="1" w:styleId="CommentVarTok" w:type="character">
+  <w:style w:type="character" w:customStyle="1" w:styleId="CommentVarTok">
     <w:name w:val="CommentVarTok"/>
     <w:basedOn w:val="VerbatimChar"/>
     <w:rPr>
@@ -3172,7 +3106,7 @@
       <w:sz w:val="22"/>
     </w:rPr>
   </w:style>
-  <w:style w:customStyle="1" w:styleId="OtherTok" w:type="character">
+  <w:style w:type="character" w:customStyle="1" w:styleId="OtherTok">
     <w:name w:val="OtherTok"/>
     <w:basedOn w:val="VerbatimChar"/>
     <w:rPr>
@@ -3181,7 +3115,7 @@
       <w:sz w:val="22"/>
     </w:rPr>
   </w:style>
-  <w:style w:customStyle="1" w:styleId="FunctionTok" w:type="character">
+  <w:style w:type="character" w:customStyle="1" w:styleId="FunctionTok">
     <w:name w:val="FunctionTok"/>
     <w:basedOn w:val="VerbatimChar"/>
     <w:rPr>
@@ -3190,7 +3124,7 @@
       <w:sz w:val="22"/>
     </w:rPr>
   </w:style>
-  <w:style w:customStyle="1" w:styleId="VariableTok" w:type="character">
+  <w:style w:type="character" w:customStyle="1" w:styleId="VariableTok">
     <w:name w:val="VariableTok"/>
     <w:basedOn w:val="VerbatimChar"/>
     <w:rPr>
@@ -3199,7 +3133,7 @@
       <w:sz w:val="22"/>
     </w:rPr>
   </w:style>
-  <w:style w:customStyle="1" w:styleId="ControlFlowTok" w:type="character">
+  <w:style w:type="character" w:customStyle="1" w:styleId="ControlFlowTok">
     <w:name w:val="ControlFlowTok"/>
     <w:basedOn w:val="VerbatimChar"/>
     <w:rPr>
@@ -3209,7 +3143,7 @@
       <w:sz w:val="22"/>
     </w:rPr>
   </w:style>
-  <w:style w:customStyle="1" w:styleId="OperatorTok" w:type="character">
+  <w:style w:type="character" w:customStyle="1" w:styleId="OperatorTok">
     <w:name w:val="OperatorTok"/>
     <w:basedOn w:val="VerbatimChar"/>
     <w:rPr>
@@ -3218,7 +3152,7 @@
       <w:sz w:val="22"/>
     </w:rPr>
   </w:style>
-  <w:style w:customStyle="1" w:styleId="BuiltInTok" w:type="character">
+  <w:style w:type="character" w:customStyle="1" w:styleId="BuiltInTok">
     <w:name w:val="BuiltInTok"/>
     <w:basedOn w:val="VerbatimChar"/>
     <w:rPr>
@@ -3226,7 +3160,7 @@
       <w:sz w:val="22"/>
     </w:rPr>
   </w:style>
-  <w:style w:customStyle="1" w:styleId="ExtensionTok" w:type="character">
+  <w:style w:type="character" w:customStyle="1" w:styleId="ExtensionTok">
     <w:name w:val="ExtensionTok"/>
     <w:basedOn w:val="VerbatimChar"/>
     <w:rPr>
@@ -3234,7 +3168,7 @@
       <w:sz w:val="22"/>
     </w:rPr>
   </w:style>
-  <w:style w:customStyle="1" w:styleId="PreprocessorTok" w:type="character">
+  <w:style w:type="character" w:customStyle="1" w:styleId="PreprocessorTok">
     <w:name w:val="PreprocessorTok"/>
     <w:basedOn w:val="VerbatimChar"/>
     <w:rPr>
@@ -3243,7 +3177,7 @@
       <w:sz w:val="22"/>
     </w:rPr>
   </w:style>
-  <w:style w:customStyle="1" w:styleId="AttributeTok" w:type="character">
+  <w:style w:type="character" w:customStyle="1" w:styleId="AttributeTok">
     <w:name w:val="AttributeTok"/>
     <w:basedOn w:val="VerbatimChar"/>
     <w:rPr>
@@ -3252,7 +3186,7 @@
       <w:sz w:val="22"/>
     </w:rPr>
   </w:style>
-  <w:style w:customStyle="1" w:styleId="RegionMarkerTok" w:type="character">
+  <w:style w:type="character" w:customStyle="1" w:styleId="RegionMarkerTok">
     <w:name w:val="RegionMarkerTok"/>
     <w:basedOn w:val="VerbatimChar"/>
     <w:rPr>
@@ -3260,7 +3194,7 @@
       <w:sz w:val="22"/>
     </w:rPr>
   </w:style>
-  <w:style w:customStyle="1" w:styleId="InformationTok" w:type="character">
+  <w:style w:type="character" w:customStyle="1" w:styleId="InformationTok">
     <w:name w:val="InformationTok"/>
     <w:basedOn w:val="VerbatimChar"/>
     <w:rPr>
@@ -3271,7 +3205,7 @@
       <w:sz w:val="22"/>
     </w:rPr>
   </w:style>
-  <w:style w:customStyle="1" w:styleId="WarningTok" w:type="character">
+  <w:style w:type="character" w:customStyle="1" w:styleId="WarningTok">
     <w:name w:val="WarningTok"/>
     <w:basedOn w:val="VerbatimChar"/>
     <w:rPr>
@@ -3282,7 +3216,7 @@
       <w:sz w:val="22"/>
     </w:rPr>
   </w:style>
-  <w:style w:customStyle="1" w:styleId="AlertTok" w:type="character">
+  <w:style w:type="character" w:customStyle="1" w:styleId="AlertTok">
     <w:name w:val="AlertTok"/>
     <w:basedOn w:val="VerbatimChar"/>
     <w:rPr>
@@ -3292,7 +3226,7 @@
       <w:sz w:val="22"/>
     </w:rPr>
   </w:style>
-  <w:style w:customStyle="1" w:styleId="ErrorTok" w:type="character">
+  <w:style w:type="character" w:customStyle="1" w:styleId="ErrorTok">
     <w:name w:val="ErrorTok"/>
     <w:basedOn w:val="VerbatimChar"/>
     <w:rPr>
@@ -3302,7 +3236,7 @@
       <w:sz w:val="22"/>
     </w:rPr>
   </w:style>
-  <w:style w:customStyle="1" w:styleId="NormalTok" w:type="character">
+  <w:style w:type="character" w:customStyle="1" w:styleId="NormalTok">
     <w:name w:val="NormalTok"/>
     <w:basedOn w:val="VerbatimChar"/>
     <w:rPr>
@@ -3310,13 +3244,13 @@
       <w:sz w:val="22"/>
     </w:rPr>
   </w:style>
-  <w:style w:customStyle="1" w:styleId="BodyTextChar" w:type="character">
+  <w:style w:type="character" w:customStyle="1" w:styleId="BodyTextChar">
     <w:name w:val="Body Text Char"/>
     <w:basedOn w:val="DefaultParagraphFont"/>
     <w:link w:val="BodyText"/>
     <w:rsid w:val="00E065C7"/>
   </w:style>
-  <w:style w:styleId="TableGrid" w:type="table">
+  <w:style w:type="table" w:styleId="TableGrid">
     <w:name w:val="Table Grid"/>
     <w:basedOn w:val="TableNormal"/>
     <w:rsid w:val="00B41647"/>
@@ -3325,16 +3259,16 @@
     </w:pPr>
     <w:tblPr>
       <w:tblBorders>
-        <w:top w:color="auto" w:space="0" w:sz="4" w:val="single"/>
-        <w:left w:color="auto" w:space="0" w:sz="4" w:val="single"/>
-        <w:bottom w:color="auto" w:space="0" w:sz="4" w:val="single"/>
-        <w:right w:color="auto" w:space="0" w:sz="4" w:val="single"/>
-        <w:insideH w:color="auto" w:space="0" w:sz="4" w:val="single"/>
-        <w:insideV w:color="auto" w:space="0" w:sz="4" w:val="single"/>
+        <w:top w:val="single" w:sz="4" w:space="0" w:color="auto"/>
+        <w:left w:val="single" w:sz="4" w:space="0" w:color="auto"/>
+        <w:bottom w:val="single" w:sz="4" w:space="0" w:color="auto"/>
+        <w:right w:val="single" w:sz="4" w:space="0" w:color="auto"/>
+        <w:insideH w:val="single" w:sz="4" w:space="0" w:color="auto"/>
+        <w:insideV w:val="single" w:sz="4" w:space="0" w:color="auto"/>
       </w:tblBorders>
     </w:tblPr>
   </w:style>
-  <w:style w:styleId="ListParagraph" w:type="paragraph">
+  <w:style w:type="paragraph" w:styleId="ListParagraph">
     <w:name w:val="List Paragraph"/>
     <w:basedOn w:val="Normal"/>
     <w:rsid w:val="00BF51E4"/>
@@ -3343,18 +3277,18 @@
       <w:contextualSpacing/>
     </w:pPr>
   </w:style>
-  <w:style w:styleId="FollowedHyperlink" w:type="character">
+  <w:style w:type="character" w:styleId="FollowedHyperlink">
     <w:name w:val="FollowedHyperlink"/>
     <w:basedOn w:val="DefaultParagraphFont"/>
     <w:semiHidden/>
     <w:unhideWhenUsed/>
     <w:rsid w:val="00772FE2"/>
     <w:rPr>
-      <w:color w:themeColor="followedHyperlink" w:val="800080"/>
+      <w:color w:val="800080" w:themeColor="followedHyperlink"/>
       <w:u w:val="single"/>
     </w:rPr>
   </w:style>
-  <w:style w:customStyle="1" w:styleId="1" w:type="character">
+  <w:style w:type="character" w:customStyle="1" w:styleId="1">
     <w:name w:val="未处理的提及1"/>
     <w:basedOn w:val="DefaultParagraphFont"/>
     <w:uiPriority w:val="99"/>
@@ -3363,10 +3297,10 @@
     <w:rsid w:val="00657D91"/>
     <w:rPr>
       <w:color w:val="605E5C"/>
-      <w:shd w:color="auto" w:fill="E1DFDD" w:val="clear"/>
-    </w:rPr>
-  </w:style>
-  <w:style w:styleId="Header" w:type="paragraph">
+      <w:shd w:val="clear" w:color="auto" w:fill="E1DFDD"/>
+    </w:rPr>
+  </w:style>
+  <w:style w:type="paragraph" w:styleId="Header">
     <w:name w:val="header"/>
     <w:basedOn w:val="Normal"/>
     <w:link w:val="HeaderChar"/>
@@ -3375,20 +3309,20 @@
     <w:rsid w:val="006F3131"/>
     <w:pPr>
       <w:tabs>
-        <w:tab w:pos="4680" w:val="center"/>
-        <w:tab w:pos="9360" w:val="right"/>
+        <w:tab w:val="center" w:pos="4680"/>
+        <w:tab w:val="right" w:pos="9360"/>
       </w:tabs>
       <w:spacing w:after="0" w:line="240" w:lineRule="auto"/>
     </w:pPr>
   </w:style>
-  <w:style w:customStyle="1" w:styleId="HeaderChar" w:type="character">
+  <w:style w:type="character" w:customStyle="1" w:styleId="HeaderChar">
     <w:name w:val="Header Char"/>
     <w:basedOn w:val="DefaultParagraphFont"/>
     <w:link w:val="Header"/>
     <w:uiPriority w:val="99"/>
     <w:rsid w:val="006F3131"/>
   </w:style>
-  <w:style w:styleId="Footer" w:type="paragraph">
+  <w:style w:type="paragraph" w:styleId="Footer">
     <w:name w:val="footer"/>
     <w:basedOn w:val="Normal"/>
     <w:link w:val="FooterChar"/>
@@ -3397,20 +3331,20 @@
     <w:rsid w:val="006F3131"/>
     <w:pPr>
       <w:tabs>
-        <w:tab w:pos="4680" w:val="center"/>
-        <w:tab w:pos="9360" w:val="right"/>
+        <w:tab w:val="center" w:pos="4680"/>
+        <w:tab w:val="right" w:pos="9360"/>
       </w:tabs>
       <w:spacing w:after="0" w:line="240" w:lineRule="auto"/>
     </w:pPr>
   </w:style>
-  <w:style w:customStyle="1" w:styleId="FooterChar" w:type="character">
+  <w:style w:type="character" w:customStyle="1" w:styleId="FooterChar">
     <w:name w:val="Footer Char"/>
     <w:basedOn w:val="DefaultParagraphFont"/>
     <w:link w:val="Footer"/>
     <w:uiPriority w:val="99"/>
     <w:rsid w:val="006F3131"/>
   </w:style>
-  <w:style w:styleId="PlaceholderText" w:type="character">
+  <w:style w:type="character" w:styleId="PlaceholderText">
     <w:name w:val="Placeholder Text"/>
     <w:basedOn w:val="DefaultParagraphFont"/>
     <w:semiHidden/>
@@ -3419,7 +3353,7 @@
       <w:color w:val="808080"/>
     </w:rPr>
   </w:style>
-  <w:style w:styleId="BalloonText" w:type="paragraph">
+  <w:style w:type="paragraph" w:styleId="BalloonText">
     <w:name w:val="Balloon Text"/>
     <w:basedOn w:val="Normal"/>
     <w:link w:val="BalloonTextChar"/>
@@ -3434,7 +3368,7 @@
       <w:szCs w:val="18"/>
     </w:rPr>
   </w:style>
-  <w:style w:customStyle="1" w:styleId="BalloonTextChar" w:type="character">
+  <w:style w:type="character" w:customStyle="1" w:styleId="BalloonTextChar">
     <w:name w:val="Balloon Text Char"/>
     <w:basedOn w:val="DefaultParagraphFont"/>
     <w:link w:val="BalloonText"/>
@@ -3445,7 +3379,7 @@
       <w:szCs w:val="18"/>
     </w:rPr>
   </w:style>
-  <w:style w:styleId="CommentReference" w:type="character">
+  <w:style w:type="character" w:styleId="CommentReference">
     <w:name w:val="annotation reference"/>
     <w:basedOn w:val="DefaultParagraphFont"/>
     <w:semiHidden/>
@@ -3456,7 +3390,7 @@
       <w:szCs w:val="21"/>
     </w:rPr>
   </w:style>
-  <w:style w:styleId="CommentText" w:type="paragraph">
+  <w:style w:type="paragraph" w:styleId="CommentText">
     <w:name w:val="annotation text"/>
     <w:basedOn w:val="Normal"/>
     <w:link w:val="CommentTextChar"/>
@@ -3464,14 +3398,14 @@
     <w:unhideWhenUsed/>
     <w:rsid w:val="00D03E94"/>
   </w:style>
-  <w:style w:customStyle="1" w:styleId="CommentTextChar" w:type="character">
+  <w:style w:type="character" w:customStyle="1" w:styleId="CommentTextChar">
     <w:name w:val="Comment Text Char"/>
     <w:basedOn w:val="DefaultParagraphFont"/>
     <w:link w:val="CommentText"/>
     <w:semiHidden/>
     <w:rsid w:val="00D03E94"/>
   </w:style>
-  <w:style w:styleId="CommentSubject" w:type="paragraph">
+  <w:style w:type="paragraph" w:styleId="CommentSubject">
     <w:name w:val="annotation subject"/>
     <w:basedOn w:val="CommentText"/>
     <w:next w:val="CommentText"/>
@@ -3484,7 +3418,7 @@
       <w:bCs/>
     </w:rPr>
   </w:style>
-  <w:style w:customStyle="1" w:styleId="CommentSubjectChar" w:type="character">
+  <w:style w:type="character" w:customStyle="1" w:styleId="CommentSubjectChar">
     <w:name w:val="Comment Subject Char"/>
     <w:basedOn w:val="CommentTextChar"/>
     <w:link w:val="CommentSubject"/>
@@ -3495,7 +3429,7 @@
       <w:bCs/>
     </w:rPr>
   </w:style>
-  <w:style w:customStyle="1" w:styleId="UnresolvedMention1" w:type="character">
+  <w:style w:type="character" w:customStyle="1" w:styleId="UnresolvedMention1">
     <w:name w:val="Unresolved Mention1"/>
     <w:basedOn w:val="DefaultParagraphFont"/>
     <w:uiPriority w:val="99"/>
@@ -3504,10 +3438,10 @@
     <w:rsid w:val="00231D02"/>
     <w:rPr>
       <w:color w:val="605E5C"/>
-      <w:shd w:color="auto" w:fill="E1DFDD" w:val="clear"/>
-    </w:rPr>
-  </w:style>
-  <w:style w:customStyle="1" w:styleId="p1" w:type="paragraph">
+      <w:shd w:val="clear" w:color="auto" w:fill="E1DFDD"/>
+    </w:rPr>
+  </w:style>
+  <w:style w:type="paragraph" w:customStyle="1" w:styleId="p1">
     <w:name w:val="p1"/>
     <w:basedOn w:val="Normal"/>
     <w:rsid w:val="004C6874"/>
@@ -3516,27 +3450,27 @@
       <w:spacing w:after="0" w:line="240" w:lineRule="auto"/>
     </w:pPr>
     <w:rPr>
-      <w:rFonts w:ascii="Helvetica" w:cs="Times New Roman" w:hAnsi="Helvetica"/>
+      <w:rFonts w:ascii="Helvetica" w:hAnsi="Helvetica" w:cs="Times New Roman"/>
       <w:sz w:val="14"/>
       <w:szCs w:val="14"/>
       <w:lang w:eastAsia="zh-CN"/>
     </w:rPr>
   </w:style>
-  <w:style w:customStyle="1" w:styleId="Heading2Char" w:type="character">
+  <w:style w:type="character" w:customStyle="1" w:styleId="Heading2Char">
     <w:name w:val="Heading 2 Char"/>
     <w:basedOn w:val="DefaultParagraphFont"/>
     <w:link w:val="Heading2"/>
     <w:uiPriority w:val="9"/>
     <w:rsid w:val="007020C8"/>
     <w:rPr>
-      <w:rFonts w:asciiTheme="majorHAnsi" w:cstheme="majorBidi" w:eastAsiaTheme="majorEastAsia" w:hAnsiTheme="majorHAnsi"/>
+      <w:rFonts w:asciiTheme="majorHAnsi" w:eastAsiaTheme="majorEastAsia" w:hAnsiTheme="majorHAnsi" w:cstheme="majorBidi"/>
       <w:b/>
       <w:bCs/>
-      <w:color w:themeColor="accent1" w:val="000000"/>
+      <w:color w:val="000000" w:themeColor="accent1"/>
       <w:szCs w:val="28"/>
     </w:rPr>
   </w:style>
-  <w:style w:styleId="EndnoteReference" w:type="character">
+  <w:style w:type="character" w:styleId="EndnoteReference">
     <w:name w:val="endnote reference"/>
     <w:basedOn w:val="DefaultParagraphFont"/>
     <w:semiHidden/>
@@ -3546,7 +3480,7 @@
       <w:vertAlign w:val="superscript"/>
     </w:rPr>
   </w:style>
-  <w:style w:styleId="Revision" w:type="paragraph">
+  <w:style w:type="paragraph" w:styleId="Revision">
     <w:name w:val="Revision"/>
     <w:hidden/>
     <w:semiHidden/>
@@ -3555,7 +3489,7 @@
       <w:spacing w:after="0"/>
     </w:pPr>
   </w:style>
-  <w:style w:customStyle="1" w:styleId="A10" w:type="character">
+  <w:style w:type="character" w:customStyle="1" w:styleId="A10">
     <w:name w:val="A10"/>
     <w:uiPriority w:val="99"/>
     <w:rsid w:val="002C7D7E"/>
@@ -3565,27 +3499,27 @@
       <w:szCs w:val="12"/>
     </w:rPr>
   </w:style>
-  <w:style w:customStyle="1" w:styleId="databold" w:type="character">
+  <w:style w:type="character" w:customStyle="1" w:styleId="databold">
     <w:name w:val="data_bold"/>
     <w:basedOn w:val="DefaultParagraphFont"/>
     <w:rsid w:val="003C13A1"/>
   </w:style>
-  <w:style w:customStyle="1" w:styleId="frlabel" w:type="character">
+  <w:style w:type="character" w:customStyle="1" w:styleId="frlabel">
     <w:name w:val="fr_label"/>
     <w:basedOn w:val="DefaultParagraphFont"/>
     <w:rsid w:val="00F756DD"/>
   </w:style>
-  <w:style w:customStyle="1" w:styleId="label" w:type="character">
+  <w:style w:type="character" w:customStyle="1" w:styleId="label">
     <w:name w:val="label"/>
     <w:basedOn w:val="DefaultParagraphFont"/>
     <w:rsid w:val="004D4AE3"/>
   </w:style>
-  <w:style w:customStyle="1" w:styleId="hithilite" w:type="character">
+  <w:style w:type="character" w:customStyle="1" w:styleId="hithilite">
     <w:name w:val="hithilite"/>
     <w:basedOn w:val="DefaultParagraphFont"/>
     <w:rsid w:val="004D4AE3"/>
   </w:style>
-  <w:style w:customStyle="1" w:styleId="Style1" w:type="paragraph">
+  <w:style w:type="paragraph" w:customStyle="1" w:styleId="Style1">
     <w:name w:val="Style1"/>
     <w:basedOn w:val="Heading1"/>
     <w:qFormat/>
@@ -3596,7 +3530,7 @@
       </w:numPr>
     </w:pPr>
   </w:style>
-  <w:style w:customStyle="1" w:styleId="CurrentList1" w:type="numbering">
+  <w:style w:type="numbering" w:customStyle="1" w:styleId="CurrentList1">
     <w:name w:val="Current List1"/>
     <w:uiPriority w:val="99"/>
     <w:rsid w:val="00330B74"/>
@@ -3606,7 +3540,7 @@
       </w:numPr>
     </w:pPr>
   </w:style>
-  <w:style w:customStyle="1" w:styleId="CurrentList2" w:type="numbering">
+  <w:style w:type="numbering" w:customStyle="1" w:styleId="CurrentList2">
     <w:name w:val="Current List2"/>
     <w:uiPriority w:val="99"/>
     <w:rsid w:val="00A3714A"/>
@@ -3616,7 +3550,7 @@
       </w:numPr>
     </w:pPr>
   </w:style>
-  <w:style w:customStyle="1" w:styleId="CurrentList3" w:type="numbering">
+  <w:style w:type="numbering" w:customStyle="1" w:styleId="CurrentList3">
     <w:name w:val="Current List3"/>
     <w:uiPriority w:val="99"/>
     <w:rsid w:val="00A3714A"/>
@@ -3626,7 +3560,7 @@
       </w:numPr>
     </w:pPr>
   </w:style>
-  <w:style w:customStyle="1" w:styleId="CurrentList4" w:type="numbering">
+  <w:style w:type="numbering" w:customStyle="1" w:styleId="CurrentList4">
     <w:name w:val="Current List4"/>
     <w:uiPriority w:val="99"/>
     <w:rsid w:val="00A3714A"/>
@@ -3636,7 +3570,7 @@
       </w:numPr>
     </w:pPr>
   </w:style>
-  <w:style w:customStyle="1" w:styleId="CurrentList5" w:type="numbering">
+  <w:style w:type="numbering" w:customStyle="1" w:styleId="CurrentList5">
     <w:name w:val="Current List5"/>
     <w:uiPriority w:val="99"/>
     <w:rsid w:val="006D73A9"/>
@@ -3646,13 +3580,13 @@
       </w:numPr>
     </w:pPr>
   </w:style>
-  <w:style w:customStyle="1" w:styleId="AuthorAffliation" w:type="paragraph">
-    <w:name w:val="Author Affliation"/>
+  <w:style w:type="paragraph" w:customStyle="1" w:styleId="AuthorAffiliation">
+    <w:name w:val="Author Affiliation"/>
     <w:basedOn w:val="Author"/>
     <w:qFormat/>
-    <w:rsid w:val="00442C34"/>
-    <w:pPr>
-      <w:spacing w:after="0"/>
+    <w:rsid w:val="001A73AE"/>
+    <w:pPr>
+      <w:spacing w:before="0"/>
     </w:pPr>
     <w:rPr>
       <w:i/>
@@ -3661,7 +3595,7 @@
       <w:szCs w:val="16"/>
     </w:rPr>
   </w:style>
-  <w:style w:customStyle="1" w:styleId="CurrentList6" w:type="numbering">
+  <w:style w:type="numbering" w:customStyle="1" w:styleId="CurrentList6">
     <w:name w:val="Current List6"/>
     <w:uiPriority w:val="99"/>
     <w:rsid w:val="00B33CA7"/>
@@ -3671,7 +3605,7 @@
       </w:numPr>
     </w:pPr>
   </w:style>
-  <w:style w:customStyle="1" w:styleId="CurrentList7" w:type="numbering">
+  <w:style w:type="numbering" w:customStyle="1" w:styleId="CurrentList7">
     <w:name w:val="Current List7"/>
     <w:uiPriority w:val="99"/>
     <w:rsid w:val="00B33CA7"/>
@@ -3681,7 +3615,7 @@
       </w:numPr>
     </w:pPr>
   </w:style>
-  <w:style w:customStyle="1" w:styleId="CurrentList8" w:type="numbering">
+  <w:style w:type="numbering" w:customStyle="1" w:styleId="CurrentList8">
     <w:name w:val="Current List8"/>
     <w:uiPriority w:val="99"/>
     <w:rsid w:val="00B33CA7"/>
@@ -3691,7 +3625,7 @@
       </w:numPr>
     </w:pPr>
   </w:style>
-  <w:style w:customStyle="1" w:styleId="CurrentList9" w:type="numbering">
+  <w:style w:type="numbering" w:customStyle="1" w:styleId="CurrentList9">
     <w:name w:val="Current List9"/>
     <w:uiPriority w:val="99"/>
     <w:rsid w:val="00635F73"/>
@@ -3701,7 +3635,7 @@
       </w:numPr>
     </w:pPr>
   </w:style>
-  <w:style w:customStyle="1" w:styleId="CurrentList10" w:type="numbering">
+  <w:style w:type="numbering" w:customStyle="1" w:styleId="CurrentList10">
     <w:name w:val="Current List10"/>
     <w:uiPriority w:val="99"/>
     <w:rsid w:val="009C50D1"/>
@@ -3711,7 +3645,7 @@
       </w:numPr>
     </w:pPr>
   </w:style>
-  <w:style w:customStyle="1" w:styleId="CurrentList11" w:type="numbering">
+  <w:style w:type="numbering" w:customStyle="1" w:styleId="CurrentList11">
     <w:name w:val="Current List11"/>
     <w:uiPriority w:val="99"/>
     <w:rsid w:val="009C50D1"/>
@@ -3721,7 +3655,7 @@
       </w:numPr>
     </w:pPr>
   </w:style>
-  <w:style w:customStyle="1" w:styleId="CurrentList12" w:type="numbering">
+  <w:style w:type="numbering" w:customStyle="1" w:styleId="CurrentList12">
     <w:name w:val="Current List12"/>
     <w:uiPriority w:val="99"/>
     <w:rsid w:val="00130016"/>
@@ -3731,7 +3665,7 @@
       </w:numPr>
     </w:pPr>
   </w:style>
-  <w:style w:customStyle="1" w:styleId="CurrentList13" w:type="numbering">
+  <w:style w:type="numbering" w:customStyle="1" w:styleId="CurrentList13">
     <w:name w:val="Current List13"/>
     <w:uiPriority w:val="99"/>
     <w:rsid w:val="00130016"/>
@@ -3741,7 +3675,7 @@
       </w:numPr>
     </w:pPr>
   </w:style>
-  <w:style w:styleId="GridTable1Light" w:type="table">
+  <w:style w:type="table" w:styleId="GridTable1Light">
     <w:name w:val="Grid Table 1 Light"/>
     <w:basedOn w:val="TableNormal"/>
     <w:rsid w:val="00BB0FF0"/>
@@ -3752,12 +3686,12 @@
       <w:tblStyleRowBandSize w:val="1"/>
       <w:tblStyleColBandSize w:val="1"/>
       <w:tblBorders>
-        <w:top w:color="999999" w:space="0" w:sz="4" w:themeColor="text1" w:themeTint="66" w:val="single"/>
-        <w:left w:color="999999" w:space="0" w:sz="4" w:themeColor="text1" w:themeTint="66" w:val="single"/>
-        <w:bottom w:color="999999" w:space="0" w:sz="4" w:themeColor="text1" w:themeTint="66" w:val="single"/>
-        <w:right w:color="999999" w:space="0" w:sz="4" w:themeColor="text1" w:themeTint="66" w:val="single"/>
-        <w:insideH w:color="999999" w:space="0" w:sz="4" w:themeColor="text1" w:themeTint="66" w:val="single"/>
-        <w:insideV w:color="999999" w:space="0" w:sz="4" w:themeColor="text1" w:themeTint="66" w:val="single"/>
+        <w:top w:val="single" w:sz="4" w:space="0" w:color="999999" w:themeColor="text1" w:themeTint="66"/>
+        <w:left w:val="single" w:sz="4" w:space="0" w:color="999999" w:themeColor="text1" w:themeTint="66"/>
+        <w:bottom w:val="single" w:sz="4" w:space="0" w:color="999999" w:themeColor="text1" w:themeTint="66"/>
+        <w:right w:val="single" w:sz="4" w:space="0" w:color="999999" w:themeColor="text1" w:themeTint="66"/>
+        <w:insideH w:val="single" w:sz="4" w:space="0" w:color="999999" w:themeColor="text1" w:themeTint="66"/>
+        <w:insideV w:val="single" w:sz="4" w:space="0" w:color="999999" w:themeColor="text1" w:themeTint="66"/>
       </w:tblBorders>
     </w:tblPr>
     <w:tblStylePr w:type="firstRow">
@@ -3768,7 +3702,7 @@
       <w:tblPr/>
       <w:tcPr>
         <w:tcBorders>
-          <w:bottom w:color="666666" w:space="0" w:sz="12" w:themeColor="text1" w:themeTint="99" w:val="single"/>
+          <w:bottom w:val="single" w:sz="12" w:space="0" w:color="666666" w:themeColor="text1" w:themeTint="99"/>
         </w:tcBorders>
       </w:tcPr>
     </w:tblStylePr>
@@ -3780,7 +3714,7 @@
       <w:tblPr/>
       <w:tcPr>
         <w:tcBorders>
-          <w:top w:color="666666" w:space="0" w:sz="2" w:themeColor="text1" w:themeTint="99" w:val="double"/>
+          <w:top w:val="double" w:sz="2" w:space="0" w:color="666666" w:themeColor="text1" w:themeTint="99"/>
         </w:tcBorders>
       </w:tcPr>
     </w:tblStylePr>
@@ -3797,7 +3731,7 @@
       </w:rPr>
     </w:tblStylePr>
   </w:style>
-  <w:style w:styleId="PlainTable2" w:type="table">
+  <w:style w:type="table" w:styleId="PlainTable2">
     <w:name w:val="Plain Table 2"/>
     <w:basedOn w:val="TableNormal"/>
     <w:rsid w:val="0095231D"/>
@@ -3808,8 +3742,8 @@
       <w:tblStyleRowBandSize w:val="1"/>
       <w:tblStyleColBandSize w:val="1"/>
       <w:tblBorders>
-        <w:top w:color="7F7F7F" w:space="0" w:sz="4" w:themeColor="text1" w:themeTint="80" w:val="single"/>
-        <w:bottom w:color="7F7F7F" w:space="0" w:sz="4" w:themeColor="text1" w:themeTint="80" w:val="single"/>
+        <w:top w:val="single" w:sz="4" w:space="0" w:color="7F7F7F" w:themeColor="text1" w:themeTint="80"/>
+        <w:bottom w:val="single" w:sz="4" w:space="0" w:color="7F7F7F" w:themeColor="text1" w:themeTint="80"/>
       </w:tblBorders>
     </w:tblPr>
     <w:tblStylePr w:type="firstRow">
@@ -3820,7 +3754,7 @@
       <w:tblPr/>
       <w:tcPr>
         <w:tcBorders>
-          <w:bottom w:color="7F7F7F" w:space="0" w:sz="4" w:themeColor="text1" w:themeTint="80" w:val="single"/>
+          <w:bottom w:val="single" w:sz="4" w:space="0" w:color="7F7F7F" w:themeColor="text1" w:themeTint="80"/>
         </w:tcBorders>
       </w:tcPr>
     </w:tblStylePr>
@@ -3832,7 +3766,7 @@
       <w:tblPr/>
       <w:tcPr>
         <w:tcBorders>
-          <w:top w:color="7F7F7F" w:space="0" w:sz="4" w:themeColor="text1" w:themeTint="80" w:val="single"/>
+          <w:top w:val="single" w:sz="4" w:space="0" w:color="7F7F7F" w:themeColor="text1" w:themeTint="80"/>
         </w:tcBorders>
       </w:tcPr>
     </w:tblStylePr>
@@ -3852,8 +3786,8 @@
       <w:tblPr/>
       <w:tcPr>
         <w:tcBorders>
-          <w:left w:color="7F7F7F" w:space="0" w:sz="4" w:themeColor="text1" w:themeTint="80" w:val="single"/>
-          <w:right w:color="7F7F7F" w:space="0" w:sz="4" w:themeColor="text1" w:themeTint="80" w:val="single"/>
+          <w:left w:val="single" w:sz="4" w:space="0" w:color="7F7F7F" w:themeColor="text1" w:themeTint="80"/>
+          <w:right w:val="single" w:sz="4" w:space="0" w:color="7F7F7F" w:themeColor="text1" w:themeTint="80"/>
         </w:tcBorders>
       </w:tcPr>
     </w:tblStylePr>
@@ -3861,8 +3795,8 @@
       <w:tblPr/>
       <w:tcPr>
         <w:tcBorders>
-          <w:left w:color="7F7F7F" w:space="0" w:sz="4" w:themeColor="text1" w:themeTint="80" w:val="single"/>
-          <w:right w:color="7F7F7F" w:space="0" w:sz="4" w:themeColor="text1" w:themeTint="80" w:val="single"/>
+          <w:left w:val="single" w:sz="4" w:space="0" w:color="7F7F7F" w:themeColor="text1" w:themeTint="80"/>
+          <w:right w:val="single" w:sz="4" w:space="0" w:color="7F7F7F" w:themeColor="text1" w:themeTint="80"/>
         </w:tcBorders>
       </w:tcPr>
     </w:tblStylePr>
@@ -3870,13 +3804,13 @@
       <w:tblPr/>
       <w:tcPr>
         <w:tcBorders>
-          <w:top w:color="7F7F7F" w:space="0" w:sz="4" w:themeColor="text1" w:themeTint="80" w:val="single"/>
-          <w:bottom w:color="7F7F7F" w:space="0" w:sz="4" w:themeColor="text1" w:themeTint="80" w:val="single"/>
+          <w:top w:val="single" w:sz="4" w:space="0" w:color="7F7F7F" w:themeColor="text1" w:themeTint="80"/>
+          <w:bottom w:val="single" w:sz="4" w:space="0" w:color="7F7F7F" w:themeColor="text1" w:themeTint="80"/>
         </w:tcBorders>
       </w:tcPr>
     </w:tblStylePr>
   </w:style>
-  <w:style w:styleId="UnresolvedMention" w:type="character">
+  <w:style w:type="character" w:styleId="UnresolvedMention">
     <w:name w:val="Unresolved Mention"/>
     <w:basedOn w:val="DefaultParagraphFont"/>
     <w:uiPriority w:val="99"/>
@@ -3885,16 +3819,16 @@
     <w:rsid w:val="00836DE0"/>
     <w:rPr>
       <w:color w:val="605E5C"/>
-      <w:shd w:color="auto" w:fill="E1DFDD" w:val="clear"/>
-    </w:rPr>
-  </w:style>
-  <w:style w:customStyle="1" w:styleId="DateChar" w:type="character">
+      <w:shd w:val="clear" w:color="auto" w:fill="E1DFDD"/>
+    </w:rPr>
+  </w:style>
+  <w:style w:type="character" w:customStyle="1" w:styleId="DateChar">
     <w:name w:val="Date Char"/>
     <w:basedOn w:val="DefaultParagraphFont"/>
     <w:link w:val="Date"/>
     <w:rsid w:val="00BD4791"/>
   </w:style>
-  <w:style w:customStyle="1" w:styleId="FootnoteTextChar" w:type="character">
+  <w:style w:type="character" w:customStyle="1" w:styleId="FootnoteTextChar">
     <w:name w:val="Footnote Text Char"/>
     <w:basedOn w:val="DefaultParagraphFont"/>
     <w:link w:val="FootnoteText"/>
@@ -3905,7 +3839,7 @@
       <w:sz w:val="16"/>
     </w:rPr>
   </w:style>
-  <w:style w:customStyle="1" w:styleId="Style2" w:type="table">
+  <w:style w:type="table" w:customStyle="1" w:styleId="Style2">
     <w:name w:val="Style2"/>
     <w:basedOn w:val="TableNormal"/>
     <w:uiPriority w:val="99"/>
@@ -3918,15 +3852,15 @@
     </w:rPr>
     <w:tblPr>
       <w:tblBorders>
-        <w:top w:color="auto" w:space="0" w:sz="4" w:val="double"/>
-        <w:bottom w:color="auto" w:space="0" w:sz="4" w:val="double"/>
+        <w:top w:val="double" w:sz="4" w:space="0" w:color="auto"/>
+        <w:bottom w:val="double" w:sz="4" w:space="0" w:color="auto"/>
       </w:tblBorders>
     </w:tblPr>
     <w:tblStylePr w:type="firstRow">
       <w:tblPr/>
       <w:tcPr>
         <w:tcBorders>
-          <w:bottom w:color="auto" w:space="0" w:sz="4" w:val="single"/>
+          <w:bottom w:val="single" w:sz="4" w:space="0" w:color="auto"/>
         </w:tcBorders>
       </w:tcPr>
     </w:tblStylePr>
@@ -4192,4 +4126,16 @@
   </a:objectDefaults>
   <a:extraClrSchemeLst/>
 </a:theme>
+</file>
+
+<file path=customXml/item1.xml><?xml version="1.0" encoding="utf-8"?>
+<b:Sources xmlns:b="http://schemas.openxmlformats.org/officeDocument/2006/bibliography" xmlns="http://schemas.openxmlformats.org/officeDocument/2006/bibliography" SelectedStyle="/APASixthEditionOfficeOnline.xsl" StyleName="APA" Version="6"/>
+</file>
+
+<file path=customXml/itemProps1.xml><?xml version="1.0" encoding="utf-8"?>
+<ds:datastoreItem xmlns:ds="http://schemas.openxmlformats.org/officeDocument/2006/customXml" ds:itemID="{A00FDC03-3917-E74C-85C3-81945B8716F1}">
+  <ds:schemaRefs>
+    <ds:schemaRef ds:uri="http://schemas.openxmlformats.org/officeDocument/2006/bibliography"/>
+  </ds:schemaRefs>
+</ds:datastoreItem>
 </file>
</xml_diff>